<commit_message>
Arreglos parciales, según linguistica. Falta revisar Biblio
</commit_message>
<xml_diff>
--- a/Cartas/Articulo Hugo.docx
+++ b/Cartas/Articulo Hugo.docx
@@ -275,19 +275,49 @@
         <w:rPr>
           <w:lang w:val="es-ES_tradnl"/>
         </w:rPr>
-        <w:t xml:space="preserve">Se realizó el desarrollo de los grupo-anillos, una nueva estructura algebraica </w:t>
-      </w:r>
+        <w:t xml:space="preserve">Se realizó el desarrollo </w:t>
+      </w:r>
+      <w:proofErr w:type="gramStart"/>
       <w:r>
         <w:rPr>
           <w:lang w:val="es-ES_tradnl"/>
         </w:rPr>
-        <w:t>generada</w:t>
-      </w:r>
+        <w:t>de los grupo-anillos</w:t>
+      </w:r>
+      <w:proofErr w:type="gramEnd"/>
       <w:r>
         <w:rPr>
           <w:lang w:val="es-ES_tradnl"/>
         </w:rPr>
-        <w:t xml:space="preserve"> a partir de un grupo y un anillo dado, estudiando las conexiones entre la nueva estructura y las anteriores. Luego de estudiar las propiedades algebraicas de los grupo-anillos se hace un breve estudio de los códigos correctores, para finalizar con la relación que existe entre los códigos cíclicos y las grupo-álgebras.</w:t>
+        <w:t xml:space="preserve">, una nueva estructura algebraica </w:t>
+      </w:r>
+      <w:proofErr w:type="spellStart"/>
+      <w:r>
+        <w:rPr>
+          <w:lang w:val="es-ES_tradnl"/>
+        </w:rPr>
+        <w:t>generda</w:t>
+      </w:r>
+      <w:proofErr w:type="spellEnd"/>
+      <w:r>
+        <w:rPr>
+          <w:lang w:val="es-ES_tradnl"/>
+        </w:rPr>
+        <w:t xml:space="preserve"> a partir de un grupo y un anillo dado, estudiando las conexiones entre la nueva estructura y las anteriores. Luego de estudiar las propiedades algebraicas </w:t>
+      </w:r>
+      <w:proofErr w:type="gramStart"/>
+      <w:r>
+        <w:rPr>
+          <w:lang w:val="es-ES_tradnl"/>
+        </w:rPr>
+        <w:t>de los grupo-anillos</w:t>
+      </w:r>
+      <w:proofErr w:type="gramEnd"/>
+      <w:r>
+        <w:rPr>
+          <w:lang w:val="es-ES_tradnl"/>
+        </w:rPr>
+        <w:t xml:space="preserve"> se hace un breve estudio de los códigos correctores, para finalizar con la relación que existe entre los códigos cíclicos y las grupo-álgebras.</w:t>
       </w:r>
     </w:p>
     <w:p>
@@ -471,27 +501,69 @@
         <w:rPr>
           <w:lang w:val="es-ES"/>
         </w:rPr>
-        <w:t xml:space="preserve">El primer capítulo contiene todo el bagaje matemático que sirve de cimiento para un  estudio adecuado de los grupo-anillos. </w:t>
-      </w:r>
-    </w:p>
-    <w:p>
-      <w:pPr>
-        <w:rPr>
-          <w:lang w:val="es-ES"/>
-        </w:rPr>
-      </w:pPr>
-    </w:p>
-    <w:p>
-      <w:pPr>
-        <w:rPr>
-          <w:lang w:val="es-ES"/>
-        </w:rPr>
-      </w:pPr>
-      <w:r>
-        <w:rPr>
-          <w:lang w:val="es-ES"/>
-        </w:rPr>
-        <w:t xml:space="preserve">En el segundo capítulo se da la definición de un grupo-anillo y una grupo-álgebra, caso especial del anterior. Posteriormente, se establecen las condiciones necesarias y suficientes para que un grupo-anillo sea semisimple. </w:t>
+        <w:t xml:space="preserve">El primer capítulo contiene todo el bagaje matemático que sirve de cimiento para un  estudio adecuado </w:t>
+      </w:r>
+      <w:proofErr w:type="gramStart"/>
+      <w:r>
+        <w:rPr>
+          <w:lang w:val="es-ES"/>
+        </w:rPr>
+        <w:t>de los grupo-anillos</w:t>
+      </w:r>
+      <w:proofErr w:type="gramEnd"/>
+      <w:r>
+        <w:rPr>
+          <w:lang w:val="es-ES"/>
+        </w:rPr>
+        <w:t xml:space="preserve">. </w:t>
+      </w:r>
+    </w:p>
+    <w:p>
+      <w:pPr>
+        <w:rPr>
+          <w:lang w:val="es-ES"/>
+        </w:rPr>
+      </w:pPr>
+    </w:p>
+    <w:p>
+      <w:pPr>
+        <w:rPr>
+          <w:lang w:val="es-ES"/>
+        </w:rPr>
+      </w:pPr>
+      <w:r>
+        <w:rPr>
+          <w:lang w:val="es-ES"/>
+        </w:rPr>
+        <w:t xml:space="preserve">En el segundo capítulo se da la definición de un grupo-anillo y </w:t>
+      </w:r>
+      <w:proofErr w:type="gramStart"/>
+      <w:r>
+        <w:rPr>
+          <w:lang w:val="es-ES"/>
+        </w:rPr>
+        <w:t>una</w:t>
+      </w:r>
+      <w:proofErr w:type="gramEnd"/>
+      <w:r>
+        <w:rPr>
+          <w:lang w:val="es-ES"/>
+        </w:rPr>
+        <w:t xml:space="preserve"> grupo-álgebra, caso especial del anterior. Posteriormente, se establecen las condiciones necesarias y suficientes para que un grupo-anillo sea </w:t>
+      </w:r>
+      <w:proofErr w:type="spellStart"/>
+      <w:r>
+        <w:rPr>
+          <w:lang w:val="es-ES"/>
+        </w:rPr>
+        <w:t>semisimple</w:t>
+      </w:r>
+      <w:proofErr w:type="spellEnd"/>
+      <w:r>
+        <w:rPr>
+          <w:lang w:val="es-ES"/>
+        </w:rPr>
+        <w:t xml:space="preserve">. </w:t>
       </w:r>
     </w:p>
     <w:p>
@@ -518,27 +590,69 @@
           <w:lang w:val="es-ES"/>
         </w:rPr>
         <w:lastRenderedPageBreak/>
-        <w:t xml:space="preserve">relación con los módulos de los grupo-anillos. </w:t>
-      </w:r>
-    </w:p>
-    <w:p>
-      <w:pPr>
-        <w:rPr>
-          <w:lang w:val="es-ES"/>
-        </w:rPr>
-      </w:pPr>
-    </w:p>
-    <w:p>
-      <w:pPr>
-        <w:rPr>
-          <w:lang w:val="es-ES"/>
-        </w:rPr>
-      </w:pPr>
-      <w:r>
-        <w:rPr>
-          <w:lang w:val="es-ES"/>
-        </w:rPr>
-        <w:t>En el cuarto capítulo se estudian algunos elementos algebraicos de un grupo-anillo como los elementos nilpotentes, los idempotentes y las unidades de torsión.</w:t>
+        <w:t xml:space="preserve">relación con los módulos </w:t>
+      </w:r>
+      <w:proofErr w:type="gramStart"/>
+      <w:r>
+        <w:rPr>
+          <w:lang w:val="es-ES"/>
+        </w:rPr>
+        <w:t>de los grupo-anillos</w:t>
+      </w:r>
+      <w:proofErr w:type="gramEnd"/>
+      <w:r>
+        <w:rPr>
+          <w:lang w:val="es-ES"/>
+        </w:rPr>
+        <w:t xml:space="preserve">. </w:t>
+      </w:r>
+    </w:p>
+    <w:p>
+      <w:pPr>
+        <w:rPr>
+          <w:lang w:val="es-ES"/>
+        </w:rPr>
+      </w:pPr>
+    </w:p>
+    <w:p>
+      <w:pPr>
+        <w:rPr>
+          <w:lang w:val="es-ES"/>
+        </w:rPr>
+      </w:pPr>
+      <w:r>
+        <w:rPr>
+          <w:lang w:val="es-ES"/>
+        </w:rPr>
+        <w:t xml:space="preserve">En el cuarto capítulo se estudian algunos elementos algebraicos de un grupo-anillo como los elementos </w:t>
+      </w:r>
+      <w:proofErr w:type="spellStart"/>
+      <w:r>
+        <w:rPr>
+          <w:lang w:val="es-ES"/>
+        </w:rPr>
+        <w:t>nilpotentes</w:t>
+      </w:r>
+      <w:proofErr w:type="spellEnd"/>
+      <w:r>
+        <w:rPr>
+          <w:lang w:val="es-ES"/>
+        </w:rPr>
+        <w:t xml:space="preserve">, los </w:t>
+      </w:r>
+      <w:proofErr w:type="spellStart"/>
+      <w:r>
+        <w:rPr>
+          <w:lang w:val="es-ES"/>
+        </w:rPr>
+        <w:t>idempotentes</w:t>
+      </w:r>
+      <w:proofErr w:type="spellEnd"/>
+      <w:r>
+        <w:rPr>
+          <w:lang w:val="es-ES"/>
+        </w:rPr>
+        <w:t xml:space="preserve"> y las unidades de torsión.</w:t>
       </w:r>
     </w:p>
     <w:p>
@@ -581,7 +695,21 @@
         <w:rPr>
           <w:lang w:val="es-ES"/>
         </w:rPr>
-        <w:t>Finalmente en el sexto capítulo se da una introducción a la teoría de códigos correctores, dando relevancia a los códigos cíclicos y mostrando que dichos códigos tienen una fuerte conexión con las grupo-álgebras.</w:t>
+        <w:t xml:space="preserve">Finalmente en el sexto capítulo se da una introducción a la teoría de códigos correctores, dando relevancia a los códigos cíclicos y mostrando que dichos códigos tienen una fuerte conexión con </w:t>
+      </w:r>
+      <w:proofErr w:type="gramStart"/>
+      <w:r>
+        <w:rPr>
+          <w:lang w:val="es-ES"/>
+        </w:rPr>
+        <w:t>las grupo-álgebras</w:t>
+      </w:r>
+      <w:proofErr w:type="gramEnd"/>
+      <w:r>
+        <w:rPr>
+          <w:lang w:val="es-ES"/>
+        </w:rPr>
+        <w:t>.</w:t>
       </w:r>
     </w:p>
     <w:p>
@@ -896,7 +1024,15 @@
         <w:pStyle w:val="Prrafodelista"/>
       </w:pPr>
       <w:r>
-        <w:t xml:space="preserve">Para el estudio de los grupo-anillos es importante conocer la estructura de </w:t>
+        <w:t xml:space="preserve">Para el estudio </w:t>
+      </w:r>
+      <w:proofErr w:type="gramStart"/>
+      <w:r>
+        <w:t>de los grupo-anillos</w:t>
+      </w:r>
+      <w:proofErr w:type="gramEnd"/>
+      <w:r>
+        <w:t xml:space="preserve"> es importante conocer la estructura de </w:t>
       </w:r>
       <w:r>
         <w:rPr>
@@ -904,11 +1040,33 @@
         </w:rPr>
         <w:t xml:space="preserve">los grupos </w:t>
       </w:r>
-      <w:r>
-        <w:rPr>
-          <w:lang w:val="es-ES"/>
-        </w:rPr>
-        <w:t>abelianos y hamiltonianos, así</w:t>
+      <w:proofErr w:type="spellStart"/>
+      <w:r>
+        <w:rPr>
+          <w:lang w:val="es-ES"/>
+        </w:rPr>
+        <w:t>abelianos</w:t>
+      </w:r>
+      <w:proofErr w:type="spellEnd"/>
+      <w:r>
+        <w:rPr>
+          <w:lang w:val="es-ES"/>
+        </w:rPr>
+        <w:t xml:space="preserve"> y </w:t>
+      </w:r>
+      <w:proofErr w:type="spellStart"/>
+      <w:r>
+        <w:rPr>
+          <w:lang w:val="es-ES"/>
+        </w:rPr>
+        <w:t>hamiltonianos</w:t>
+      </w:r>
+      <w:proofErr w:type="spellEnd"/>
+      <w:r>
+        <w:rPr>
+          <w:lang w:val="es-ES"/>
+        </w:rPr>
+        <w:t>, así</w:t>
       </w:r>
       <w:r>
         <w:rPr>
@@ -935,7 +1093,15 @@
         <w:t xml:space="preserve"> </w:t>
       </w:r>
       <w:r>
-        <w:t>teorema de Wedderburn-Artin.</w:t>
+        <w:t xml:space="preserve">teorema de </w:t>
+      </w:r>
+      <w:proofErr w:type="spellStart"/>
+      <w:r>
+        <w:t>Wedderburn-Artin</w:t>
+      </w:r>
+      <w:proofErr w:type="spellEnd"/>
+      <w:r>
+        <w:t>.</w:t>
       </w:r>
     </w:p>
     <w:p>
@@ -953,7 +1119,23 @@
         <w:pStyle w:val="Prrafodelista"/>
       </w:pPr>
       <w:r>
-        <w:t>Las condiciones necesarias y suficientes para que un grupo-anillo sea semisimple, vienen dadas por el teorema de Maschke.</w:t>
+        <w:t xml:space="preserve">Las condiciones necesarias y suficientes para que un grupo-anillo sea </w:t>
+      </w:r>
+      <w:proofErr w:type="spellStart"/>
+      <w:r>
+        <w:t>semisimple</w:t>
+      </w:r>
+      <w:proofErr w:type="spellEnd"/>
+      <w:r>
+        <w:t xml:space="preserve">, vienen dadas por el teorema de </w:t>
+      </w:r>
+      <w:proofErr w:type="spellStart"/>
+      <w:r>
+        <w:t>Maschke</w:t>
+      </w:r>
+      <w:proofErr w:type="spellEnd"/>
+      <w:r>
+        <w:t>.</w:t>
       </w:r>
     </w:p>
     <w:p>
@@ -997,7 +1179,15 @@
         <w:pStyle w:val="Prrafodelista"/>
       </w:pPr>
       <w:r>
-        <w:t>En general no es fácil encontrar unidades no triviales en grupo-anillos, pero es posible construir algunas usando elementos idempotentes.</w:t>
+        <w:t xml:space="preserve">En general no es fácil encontrar unidades no triviales en grupo-anillos, pero es posible construir algunas usando elementos </w:t>
+      </w:r>
+      <w:proofErr w:type="spellStart"/>
+      <w:r>
+        <w:t>idempotentes</w:t>
+      </w:r>
+      <w:proofErr w:type="spellEnd"/>
+      <w:r>
+        <w:t>.</w:t>
       </w:r>
     </w:p>
     <w:p>
@@ -1014,8 +1204,13 @@
       <w:pPr>
         <w:pStyle w:val="Prrafodelista"/>
       </w:pPr>
-      <w:r>
-        <w:t>Las grupo-álgebras dan estructura matemática a los códigos correctores conocidos como c</w:t>
+      <w:proofErr w:type="gramStart"/>
+      <w:r>
+        <w:t>Las grupo-álgebras</w:t>
+      </w:r>
+      <w:proofErr w:type="gramEnd"/>
+      <w:r>
+        <w:t xml:space="preserve"> dan estructura matemática a los códigos correctores conocidos como c</w:t>
       </w:r>
       <w:r>
         <w:t xml:space="preserve">ódigos </w:t>
@@ -1073,7 +1268,15 @@
         <w:t xml:space="preserve"> </w:t>
       </w:r>
       <w:r>
-        <w:t>generadas por elementos idempotentes.</w:t>
+        <w:t xml:space="preserve">generadas por elementos </w:t>
+      </w:r>
+      <w:proofErr w:type="spellStart"/>
+      <w:r>
+        <w:t>idempotentes</w:t>
+      </w:r>
+      <w:proofErr w:type="spellEnd"/>
+      <w:r>
+        <w:t>.</w:t>
       </w:r>
     </w:p>
     <w:p>
@@ -1288,7 +1491,31 @@
         <w:t xml:space="preserve">. </w:t>
       </w:r>
       <w:r>
-        <w:t>Estados Unidos: Academic Press Inc, 1975.</w:t>
+        <w:t xml:space="preserve">Estados Unidos: </w:t>
+      </w:r>
+      <w:proofErr w:type="spellStart"/>
+      <w:r>
+        <w:t>Academic</w:t>
+      </w:r>
+      <w:proofErr w:type="spellEnd"/>
+      <w:r>
+        <w:t xml:space="preserve"> </w:t>
+      </w:r>
+      <w:proofErr w:type="spellStart"/>
+      <w:r>
+        <w:t>Press</w:t>
+      </w:r>
+      <w:proofErr w:type="spellEnd"/>
+      <w:r>
+        <w:t xml:space="preserve"> </w:t>
+      </w:r>
+      <w:proofErr w:type="spellStart"/>
+      <w:r>
+        <w:t>Inc</w:t>
+      </w:r>
+      <w:proofErr w:type="spellEnd"/>
+      <w:r>
+        <w:t>, 1975.</w:t>
       </w:r>
     </w:p>
     <w:p>
@@ -1353,7 +1580,21 @@
         <w:rPr>
           <w:lang w:val="en-US"/>
         </w:rPr>
-        <w:t>Oeuvres complètes. 1era ed. Cambridge: Cambridge University Press, 2009.</w:t>
+        <w:t xml:space="preserve">Oeuvres </w:t>
+      </w:r>
+      <w:proofErr w:type="spellStart"/>
+      <w:r>
+        <w:rPr>
+          <w:lang w:val="en-US"/>
+        </w:rPr>
+        <w:t>complètes</w:t>
+      </w:r>
+      <w:proofErr w:type="spellEnd"/>
+      <w:r>
+        <w:rPr>
+          <w:lang w:val="en-US"/>
+        </w:rPr>
+        <w:t>. 1era ed. Cambridge: Cambridge University Press, 2009.</w:t>
       </w:r>
     </w:p>
     <w:p>
@@ -1380,20 +1621,82 @@
         <w:rPr>
           <w:lang w:val="en-US"/>
         </w:rPr>
-        <w:t xml:space="preserve">DESKINS, Eugene.”Finite abelian groups with isomorphic group algebras". </w:t>
-      </w:r>
-      <w:r>
-        <w:rPr>
-          <w:i/>
-          <w:lang w:val="es-ES"/>
-        </w:rPr>
-        <w:t>Duke Mathematical Journal</w:t>
-      </w:r>
-      <w:r>
-        <w:rPr>
-          <w:lang w:val="es-ES"/>
-        </w:rPr>
-        <w:t>. 1956, vol 23, núm. 1, p. 35-40.</w:t>
+        <w:t xml:space="preserve">DESKINS, </w:t>
+      </w:r>
+      <w:proofErr w:type="spellStart"/>
+      <w:r>
+        <w:rPr>
+          <w:lang w:val="en-US"/>
+        </w:rPr>
+        <w:t>Eugene.”Finite</w:t>
+      </w:r>
+      <w:proofErr w:type="spellEnd"/>
+      <w:r>
+        <w:rPr>
+          <w:lang w:val="en-US"/>
+        </w:rPr>
+        <w:t xml:space="preserve"> abelian groups with isomorphic group algebras". </w:t>
+      </w:r>
+      <w:proofErr w:type="spellStart"/>
+      <w:r>
+        <w:rPr>
+          <w:i/>
+          <w:lang w:val="es-ES"/>
+        </w:rPr>
+        <w:t>Duke</w:t>
+      </w:r>
+      <w:proofErr w:type="spellEnd"/>
+      <w:r>
+        <w:rPr>
+          <w:i/>
+          <w:lang w:val="es-ES"/>
+        </w:rPr>
+        <w:t xml:space="preserve"> </w:t>
+      </w:r>
+      <w:proofErr w:type="spellStart"/>
+      <w:r>
+        <w:rPr>
+          <w:i/>
+          <w:lang w:val="es-ES"/>
+        </w:rPr>
+        <w:t>Mathematical</w:t>
+      </w:r>
+      <w:proofErr w:type="spellEnd"/>
+      <w:r>
+        <w:rPr>
+          <w:i/>
+          <w:lang w:val="es-ES"/>
+        </w:rPr>
+        <w:t xml:space="preserve"> </w:t>
+      </w:r>
+      <w:proofErr w:type="spellStart"/>
+      <w:r>
+        <w:rPr>
+          <w:i/>
+          <w:lang w:val="es-ES"/>
+        </w:rPr>
+        <w:t>Journal</w:t>
+      </w:r>
+      <w:proofErr w:type="spellEnd"/>
+      <w:r>
+        <w:rPr>
+          <w:lang w:val="es-ES"/>
+        </w:rPr>
+        <w:t xml:space="preserve">. 1956, </w:t>
+      </w:r>
+      <w:proofErr w:type="spellStart"/>
+      <w:r>
+        <w:rPr>
+          <w:lang w:val="es-ES"/>
+        </w:rPr>
+        <w:t>vol</w:t>
+      </w:r>
+      <w:proofErr w:type="spellEnd"/>
+      <w:r>
+        <w:rPr>
+          <w:lang w:val="es-ES"/>
+        </w:rPr>
+        <w:t xml:space="preserve"> 23, núm. 1, p. 35-40.</w:t>
       </w:r>
     </w:p>
     <w:p>
@@ -1433,7 +1736,35 @@
         <w:rPr>
           <w:lang w:val="en-US"/>
         </w:rPr>
-        <w:t>. 1963, vol 13, núm 3, p. 775-1029.</w:t>
+        <w:t xml:space="preserve">. 1963, </w:t>
+      </w:r>
+      <w:proofErr w:type="spellStart"/>
+      <w:r>
+        <w:rPr>
+          <w:lang w:val="en-US"/>
+        </w:rPr>
+        <w:t>vol</w:t>
+      </w:r>
+      <w:proofErr w:type="spellEnd"/>
+      <w:r>
+        <w:rPr>
+          <w:lang w:val="en-US"/>
+        </w:rPr>
+        <w:t xml:space="preserve"> 13, </w:t>
+      </w:r>
+      <w:proofErr w:type="spellStart"/>
+      <w:r>
+        <w:rPr>
+          <w:lang w:val="en-US"/>
+        </w:rPr>
+        <w:t>núm</w:t>
+      </w:r>
+      <w:proofErr w:type="spellEnd"/>
+      <w:r>
+        <w:rPr>
+          <w:lang w:val="en-US"/>
+        </w:rPr>
+        <w:t xml:space="preserve"> 3, p. 775-1029.</w:t>
       </w:r>
     </w:p>
     <w:p>
@@ -1547,13 +1878,31 @@
         </w:rPr>
         <w:t xml:space="preserve"> theorem for odd primes".</w:t>
       </w:r>
+      <w:proofErr w:type="spellStart"/>
       <w:r>
         <w:rPr>
           <w:i/>
           <w:lang w:val="en-US"/>
         </w:rPr>
-        <w:t>Mathematische Zeitschrift</w:t>
-      </w:r>
+        <w:t>Mathematische</w:t>
+      </w:r>
+      <w:proofErr w:type="spellEnd"/>
+      <w:r>
+        <w:rPr>
+          <w:i/>
+          <w:lang w:val="en-US"/>
+        </w:rPr>
+        <w:t xml:space="preserve"> </w:t>
+      </w:r>
+      <w:proofErr w:type="spellStart"/>
+      <w:r>
+        <w:rPr>
+          <w:i/>
+          <w:lang w:val="en-US"/>
+        </w:rPr>
+        <w:t>Zeitschrift</w:t>
+      </w:r>
+      <w:proofErr w:type="spellEnd"/>
       <w:r>
         <w:rPr>
           <w:lang w:val="en-US"/>
@@ -1610,7 +1959,35 @@
         <w:rPr>
           <w:lang w:val="en-US"/>
         </w:rPr>
-        <w:t>. 1971, vol 7, núm. 2, p. 142-170.</w:t>
+        <w:t xml:space="preserve">. 1971, </w:t>
+      </w:r>
+      <w:proofErr w:type="spellStart"/>
+      <w:r>
+        <w:rPr>
+          <w:lang w:val="en-US"/>
+        </w:rPr>
+        <w:t>vol</w:t>
+      </w:r>
+      <w:proofErr w:type="spellEnd"/>
+      <w:r>
+        <w:rPr>
+          <w:lang w:val="en-US"/>
+        </w:rPr>
+        <w:t xml:space="preserve"> 7, </w:t>
+      </w:r>
+      <w:proofErr w:type="spellStart"/>
+      <w:r>
+        <w:rPr>
+          <w:lang w:val="en-US"/>
+        </w:rPr>
+        <w:t>núm</w:t>
+      </w:r>
+      <w:proofErr w:type="spellEnd"/>
+      <w:r>
+        <w:rPr>
+          <w:lang w:val="en-US"/>
+        </w:rPr>
+        <w:t>. 2, p. 142-170.</w:t>
       </w:r>
     </w:p>
     <w:p/>
@@ -1625,20 +2002,62 @@
         <w:rPr>
           <w:lang w:val="en-US"/>
         </w:rPr>
-        <w:t xml:space="preserve"> HERSTEIN, Nathain. </w:t>
-      </w:r>
-      <w:r>
-        <w:rPr>
-          <w:i/>
+        <w:t xml:space="preserve"> HERSTEIN, </w:t>
+      </w:r>
+      <w:proofErr w:type="spellStart"/>
+      <w:r>
+        <w:rPr>
           <w:lang w:val="en-US"/>
         </w:rPr>
+        <w:t>Nathain</w:t>
+      </w:r>
+      <w:proofErr w:type="spellEnd"/>
+      <w:r>
+        <w:rPr>
+          <w:lang w:val="en-US"/>
+        </w:rPr>
+        <w:t xml:space="preserve">. </w:t>
+      </w:r>
+      <w:r>
+        <w:rPr>
+          <w:i/>
+          <w:lang w:val="en-US"/>
+        </w:rPr>
         <w:t>Topics in algebra</w:t>
       </w:r>
       <w:r>
         <w:rPr>
           <w:lang w:val="en-US"/>
         </w:rPr>
-        <w:t>. 2da ed.  New York: Macmillah, 1986.</w:t>
+        <w:t xml:space="preserve">. 2da </w:t>
+      </w:r>
+      <w:proofErr w:type="gramStart"/>
+      <w:r>
+        <w:rPr>
+          <w:lang w:val="en-US"/>
+        </w:rPr>
+        <w:t>ed</w:t>
+      </w:r>
+      <w:proofErr w:type="gramEnd"/>
+      <w:r>
+        <w:rPr>
+          <w:lang w:val="en-US"/>
+        </w:rPr>
+        <w:t xml:space="preserve">.  New York: </w:t>
+      </w:r>
+      <w:proofErr w:type="spellStart"/>
+      <w:r>
+        <w:rPr>
+          <w:lang w:val="en-US"/>
+        </w:rPr>
+        <w:t>Macmillah</w:t>
+      </w:r>
+      <w:proofErr w:type="spellEnd"/>
+      <w:r>
+        <w:rPr>
+          <w:lang w:val="en-US"/>
+        </w:rPr>
+        <w:t>, 1986.</w:t>
       </w:r>
       <w:r>
         <w:rPr>
@@ -1668,25 +2087,71 @@
         </w:rPr>
         <w:t xml:space="preserve">On the group ring". </w:t>
       </w:r>
+      <w:proofErr w:type="spellStart"/>
       <w:r>
         <w:rPr>
           <w:i/>
           <w:lang w:val="en-US"/>
         </w:rPr>
-        <w:t xml:space="preserve">Canad. </w:t>
-      </w:r>
-      <w:r>
-        <w:rPr>
-          <w:i/>
-          <w:lang w:val="es-ES"/>
-        </w:rPr>
-        <w:t>J. Math</w:t>
-      </w:r>
-      <w:r>
-        <w:rPr>
-          <w:lang w:val="es-ES"/>
-        </w:rPr>
-        <w:t>. 1963, vol 15, núm 1, p. 650-685.</w:t>
+        <w:t>Canad</w:t>
+      </w:r>
+      <w:proofErr w:type="spellEnd"/>
+      <w:r>
+        <w:rPr>
+          <w:i/>
+          <w:lang w:val="en-US"/>
+        </w:rPr>
+        <w:t xml:space="preserve">. </w:t>
+      </w:r>
+      <w:r>
+        <w:rPr>
+          <w:i/>
+          <w:lang w:val="es-ES"/>
+        </w:rPr>
+        <w:t xml:space="preserve">J. </w:t>
+      </w:r>
+      <w:proofErr w:type="spellStart"/>
+      <w:r>
+        <w:rPr>
+          <w:i/>
+          <w:lang w:val="es-ES"/>
+        </w:rPr>
+        <w:t>Math</w:t>
+      </w:r>
+      <w:proofErr w:type="spellEnd"/>
+      <w:r>
+        <w:rPr>
+          <w:lang w:val="es-ES"/>
+        </w:rPr>
+        <w:t xml:space="preserve">. 1963, </w:t>
+      </w:r>
+      <w:proofErr w:type="spellStart"/>
+      <w:r>
+        <w:rPr>
+          <w:lang w:val="es-ES"/>
+        </w:rPr>
+        <w:t>vol</w:t>
+      </w:r>
+      <w:proofErr w:type="spellEnd"/>
+      <w:r>
+        <w:rPr>
+          <w:lang w:val="es-ES"/>
+        </w:rPr>
+        <w:t xml:space="preserve"> 15, </w:t>
+      </w:r>
+      <w:proofErr w:type="spellStart"/>
+      <w:r>
+        <w:rPr>
+          <w:lang w:val="es-ES"/>
+        </w:rPr>
+        <w:t>núm</w:t>
+      </w:r>
+      <w:proofErr w:type="spellEnd"/>
+      <w:r>
+        <w:rPr>
+          <w:lang w:val="es-ES"/>
+        </w:rPr>
+        <w:t xml:space="preserve"> 1, p. 650-685.</w:t>
       </w:r>
     </w:p>
     <w:p/>
@@ -1720,7 +2185,21 @@
         <w:rPr>
           <w:lang w:val="es-ES"/>
         </w:rPr>
-        <w:t>Estados Unidos: Editorial Pacific Grove, 1940.</w:t>
+        <w:t xml:space="preserve">Estados Unidos: Editorial </w:t>
+      </w:r>
+      <w:proofErr w:type="spellStart"/>
+      <w:r>
+        <w:rPr>
+          <w:lang w:val="es-ES"/>
+        </w:rPr>
+        <w:t>Pacific</w:t>
+      </w:r>
+      <w:proofErr w:type="spellEnd"/>
+      <w:r>
+        <w:rPr>
+          <w:lang w:val="es-ES"/>
+        </w:rPr>
+        <w:t xml:space="preserve"> Grove, 1940.</w:t>
       </w:r>
     </w:p>
     <w:p>
@@ -1753,7 +2232,21 @@
         <w:rPr>
           <w:lang w:val="es-ES"/>
         </w:rPr>
-        <w:t xml:space="preserve">LANG, Serge. </w:t>
+        <w:t xml:space="preserve">LANG, </w:t>
+      </w:r>
+      <w:proofErr w:type="spellStart"/>
+      <w:r>
+        <w:rPr>
+          <w:lang w:val="es-ES"/>
+        </w:rPr>
+        <w:t>Serge</w:t>
+      </w:r>
+      <w:proofErr w:type="spellEnd"/>
+      <w:r>
+        <w:rPr>
+          <w:lang w:val="es-ES"/>
+        </w:rPr>
+        <w:t xml:space="preserve">. </w:t>
       </w:r>
       <w:r>
         <w:rPr>
@@ -1766,7 +2259,21 @@
         <w:rPr>
           <w:lang w:val="es-ES"/>
         </w:rPr>
-        <w:t>. 3ra ed. Nueva York: Springer-Verlag, 2004. 308 p.</w:t>
+        <w:t xml:space="preserve">. 3ra ed. Nueva York: </w:t>
+      </w:r>
+      <w:proofErr w:type="spellStart"/>
+      <w:r>
+        <w:rPr>
+          <w:lang w:val="es-ES"/>
+        </w:rPr>
+        <w:t>Springer-Verlag</w:t>
+      </w:r>
+      <w:proofErr w:type="spellEnd"/>
+      <w:r>
+        <w:rPr>
+          <w:lang w:val="es-ES"/>
+        </w:rPr>
+        <w:t>, 2004. 308 p.</w:t>
       </w:r>
     </w:p>
     <w:p>
@@ -1798,7 +2305,21 @@
         <w:rPr>
           <w:lang w:val="en-US"/>
         </w:rPr>
-        <w:t xml:space="preserve">sar; SEHGAL, Sudarshan. </w:t>
+        <w:t xml:space="preserve">sar; SEHGAL, </w:t>
+      </w:r>
+      <w:proofErr w:type="spellStart"/>
+      <w:r>
+        <w:rPr>
+          <w:lang w:val="en-US"/>
+        </w:rPr>
+        <w:t>Sudarshan</w:t>
+      </w:r>
+      <w:proofErr w:type="spellEnd"/>
+      <w:r>
+        <w:rPr>
+          <w:lang w:val="en-US"/>
+        </w:rPr>
+        <w:t xml:space="preserve">. </w:t>
       </w:r>
       <w:r>
         <w:rPr>
@@ -2100,7 +2621,7 @@
           <w:noProof/>
           <w:sz w:val="24"/>
           <w:szCs w:val="24"/>
-          <w:lang w:val="en-US"/>
+          <w:lang w:eastAsia="es-GT"/>
         </w:rPr>
         <w:drawing>
           <wp:inline distT="0" distB="0" distL="0" distR="0">
@@ -2578,2601 +3099,19 @@
         <w:pStyle w:val="Sinespaciado"/>
         <w:jc w:val="center"/>
         <w:rPr>
-          <w:rFonts w:ascii="Arial" w:hAnsi="Arial" w:cs="Arial"/>
-          <w:b/>
-          <w:sz w:val="28"/>
-          <w:szCs w:val="28"/>
-          <w:lang w:val="en-US"/>
-        </w:rPr>
-      </w:pPr>
-      <w:r>
-        <w:rPr>
-          <w:rFonts w:ascii="Arial" w:hAnsi="Arial" w:cs="Arial"/>
-          <w:b/>
-          <w:sz w:val="28"/>
-          <w:szCs w:val="28"/>
-          <w:lang w:val="en-US"/>
-        </w:rPr>
-        <w:lastRenderedPageBreak/>
-        <w:t xml:space="preserve">THEORY OF GROUP RINGS </w:t>
-      </w:r>
-    </w:p>
-    <w:p>
-      <w:pPr>
-        <w:pStyle w:val="Sinespaciado"/>
-        <w:jc w:val="center"/>
-        <w:rPr>
-          <w:rFonts w:ascii="Arial" w:hAnsi="Arial" w:cs="Arial"/>
-          <w:b/>
-          <w:sz w:val="28"/>
-          <w:szCs w:val="28"/>
-          <w:lang w:val="en-US"/>
-        </w:rPr>
-      </w:pPr>
-      <w:r>
-        <w:rPr>
-          <w:rFonts w:ascii="Arial" w:hAnsi="Arial" w:cs="Arial"/>
-          <w:b/>
-          <w:sz w:val="28"/>
-          <w:szCs w:val="28"/>
-          <w:lang w:val="en-US"/>
-        </w:rPr>
-        <w:t>AND ITS APLICATTIONS</w:t>
-      </w:r>
-    </w:p>
-    <w:p>
-      <w:pPr>
-        <w:pStyle w:val="Sinespaciado"/>
-        <w:jc w:val="center"/>
-        <w:rPr>
-          <w:rFonts w:ascii="Arial" w:hAnsi="Arial" w:cs="Arial"/>
-          <w:i/>
-          <w:sz w:val="24"/>
-          <w:szCs w:val="24"/>
-          <w:lang w:val="en-US"/>
-        </w:rPr>
-      </w:pPr>
-    </w:p>
-    <w:p>
-      <w:pPr>
-        <w:pStyle w:val="Sinespaciado"/>
-        <w:jc w:val="center"/>
-        <w:rPr>
-          <w:rFonts w:ascii="Arial" w:hAnsi="Arial" w:cs="Arial"/>
-          <w:i/>
-          <w:sz w:val="24"/>
-          <w:szCs w:val="24"/>
-          <w:lang w:val="en-US"/>
-        </w:rPr>
-      </w:pPr>
-      <w:r>
-        <w:rPr>
-          <w:rFonts w:ascii="Arial" w:hAnsi="Arial" w:cs="Arial"/>
-          <w:i/>
-          <w:sz w:val="24"/>
-          <w:szCs w:val="24"/>
-          <w:lang w:val="en-US"/>
-        </w:rPr>
-        <w:t>Hugo Allan García Monterrosa</w:t>
-      </w:r>
-    </w:p>
-    <w:p>
-      <w:pPr>
-        <w:pStyle w:val="Sinespaciado"/>
-        <w:jc w:val="center"/>
-        <w:rPr>
-          <w:rFonts w:ascii="Arial" w:hAnsi="Arial" w:cs="Arial"/>
-          <w:i/>
-          <w:sz w:val="24"/>
-          <w:szCs w:val="24"/>
-          <w:lang w:val="en-US"/>
-        </w:rPr>
-      </w:pPr>
-      <w:r>
-        <w:rPr>
-          <w:rFonts w:ascii="Arial" w:hAnsi="Arial" w:cs="Arial"/>
-          <w:i/>
-          <w:sz w:val="24"/>
-          <w:szCs w:val="24"/>
-          <w:lang w:val="en-US"/>
-        </w:rPr>
-        <w:t>hugoallangm</w:t>
-      </w:r>
-      <w:r>
-        <w:rPr>
-          <w:rFonts w:ascii="Arial" w:hAnsi="Arial" w:cs="Arial"/>
-          <w:i/>
-          <w:sz w:val="24"/>
-          <w:szCs w:val="24"/>
-          <w:lang w:val="en-US"/>
-        </w:rPr>
-        <w:t>@gmail.com</w:t>
-      </w:r>
-    </w:p>
-    <w:p>
-      <w:pPr>
-        <w:pStyle w:val="Sinespaciado"/>
-        <w:jc w:val="center"/>
-        <w:rPr>
-          <w:rFonts w:ascii="Arial" w:hAnsi="Arial" w:cs="Arial"/>
-          <w:i/>
-          <w:sz w:val="24"/>
-          <w:szCs w:val="24"/>
-          <w:lang w:val="en-US"/>
-        </w:rPr>
-      </w:pPr>
-      <w:r>
-        <w:rPr>
-          <w:rFonts w:ascii="Arial" w:hAnsi="Arial" w:cs="Arial"/>
-          <w:i/>
-          <w:sz w:val="24"/>
-          <w:szCs w:val="24"/>
-          <w:lang w:val="en-US"/>
-        </w:rPr>
-        <w:t>Degree in applied mathematics</w:t>
-      </w:r>
-    </w:p>
-    <w:p>
-      <w:pPr>
-        <w:pStyle w:val="Sinespaciado"/>
-        <w:jc w:val="center"/>
-        <w:rPr>
-          <w:rFonts w:ascii="Arial" w:hAnsi="Arial" w:cs="Arial"/>
-          <w:i/>
-          <w:sz w:val="24"/>
-          <w:szCs w:val="24"/>
-          <w:lang w:val="en-US"/>
-        </w:rPr>
-      </w:pPr>
-      <w:r>
-        <w:rPr>
-          <w:rFonts w:ascii="Arial" w:hAnsi="Arial" w:cs="Arial"/>
-          <w:i/>
-          <w:sz w:val="24"/>
-          <w:szCs w:val="24"/>
-          <w:lang w:val="en-US"/>
-        </w:rPr>
-        <w:t xml:space="preserve">Advisor: </w:t>
-      </w:r>
-      <w:r>
-        <w:rPr>
-          <w:rFonts w:ascii="Arial" w:hAnsi="Arial" w:cs="Arial"/>
-          <w:i/>
-          <w:sz w:val="24"/>
-          <w:szCs w:val="24"/>
-          <w:lang w:val="en-US"/>
-        </w:rPr>
-        <w:t>William Roberto Gutiérrez Herrera</w:t>
-      </w:r>
-      <w:r>
-        <w:rPr>
-          <w:rFonts w:ascii="Arial" w:hAnsi="Arial" w:cs="Arial"/>
-          <w:i/>
-          <w:sz w:val="24"/>
-          <w:szCs w:val="24"/>
-          <w:lang w:val="en-US"/>
-        </w:rPr>
-        <w:t xml:space="preserve">, </w:t>
-      </w:r>
-      <w:r>
-        <w:rPr>
-          <w:rFonts w:ascii="Arial" w:hAnsi="Arial" w:cs="Arial"/>
-          <w:i/>
-          <w:sz w:val="24"/>
-          <w:szCs w:val="24"/>
-          <w:lang w:val="en-US"/>
-        </w:rPr>
-        <w:t>Degree in applied mathematics</w:t>
-      </w:r>
-    </w:p>
-    <w:p/>
-    <w:p>
-      <w:pPr>
-        <w:sectPr>
-          <w:type w:val="continuous"/>
-          <w:pgSz w:w="12240" w:h="15840"/>
-          <w:pgMar w:top="1701" w:right="1134" w:bottom="1134" w:left="1701" w:header="709" w:footer="709" w:gutter="0"/>
-          <w:cols w:space="708"/>
-          <w:docGrid w:linePitch="360"/>
-        </w:sectPr>
-      </w:pPr>
-    </w:p>
-    <w:p>
-      <w:pPr>
-        <w:pStyle w:val="Sinespaciado"/>
-        <w:jc w:val="both"/>
-        <w:rPr>
-          <w:rFonts w:ascii="Arial" w:hAnsi="Arial" w:cs="Arial"/>
-          <w:b/>
-          <w:sz w:val="24"/>
-          <w:szCs w:val="24"/>
-          <w:lang w:val="en-US"/>
-        </w:rPr>
-      </w:pPr>
-    </w:p>
-    <w:p>
-      <w:pPr>
-        <w:pStyle w:val="Sinespaciado"/>
-        <w:jc w:val="both"/>
-        <w:rPr>
-          <w:rFonts w:ascii="Arial" w:hAnsi="Arial" w:cs="Arial"/>
-          <w:b/>
-          <w:sz w:val="24"/>
-          <w:szCs w:val="24"/>
-          <w:lang w:val="en-US"/>
-        </w:rPr>
-      </w:pPr>
-      <w:r>
-        <w:rPr>
-          <w:rFonts w:ascii="Arial" w:hAnsi="Arial" w:cs="Arial"/>
-          <w:b/>
-          <w:sz w:val="24"/>
-          <w:szCs w:val="24"/>
-          <w:lang w:val="en-US"/>
-        </w:rPr>
-        <w:t>ABSTRACT</w:t>
-      </w:r>
-    </w:p>
-    <w:p/>
-    <w:p>
-      <w:r>
-        <w:t xml:space="preserve">Group Rings are developed from groups and rings, generating a new algebraic structure. In this paper connections between group rings and group and rings are made. </w:t>
-      </w:r>
-      <w:r>
-        <w:t xml:space="preserve">After studying properties of group rings a very short study of correcting codes is made. </w:t>
-      </w:r>
-      <w:r>
-        <w:t xml:space="preserve">Finally it is showed that there exists a relationship between cyclic codes and group algebras. </w:t>
-      </w:r>
-    </w:p>
-    <w:p>
-      <w:r>
-        <w:t> </w:t>
-      </w:r>
-    </w:p>
-    <w:p>
-      <w:pPr>
-        <w:pStyle w:val="Sinespaciado"/>
-        <w:jc w:val="both"/>
-        <w:rPr>
-          <w:rFonts w:ascii="Arial" w:hAnsi="Arial" w:cs="Arial"/>
-          <w:b/>
-          <w:sz w:val="24"/>
-          <w:szCs w:val="24"/>
-          <w:lang w:val="en-US"/>
-        </w:rPr>
-      </w:pPr>
-      <w:r>
-        <w:rPr>
-          <w:rFonts w:ascii="Arial" w:hAnsi="Arial" w:cs="Arial"/>
-          <w:b/>
-          <w:i/>
-          <w:sz w:val="18"/>
-          <w:szCs w:val="18"/>
-          <w:lang w:val="en-US"/>
-        </w:rPr>
-        <w:t>Keywords:</w:t>
-      </w:r>
-      <w:r>
-        <w:rPr>
-          <w:rFonts w:ascii="Arial" w:hAnsi="Arial" w:cs="Arial"/>
-          <w:i/>
-          <w:sz w:val="18"/>
-          <w:szCs w:val="18"/>
-          <w:lang w:val="en-US"/>
-        </w:rPr>
-        <w:t xml:space="preserve"> </w:t>
-      </w:r>
-      <w:r>
-        <w:rPr>
-          <w:rFonts w:ascii="Arial" w:hAnsi="Arial" w:cs="Arial"/>
-          <w:i/>
-          <w:sz w:val="18"/>
-          <w:szCs w:val="18"/>
-          <w:lang w:val="en-US"/>
-        </w:rPr>
-        <w:t>algebra, groups, rings, codes</w:t>
-      </w:r>
-      <w:r>
-        <w:rPr>
-          <w:rFonts w:ascii="Arial" w:hAnsi="Arial" w:cs="Arial"/>
-          <w:i/>
-          <w:sz w:val="18"/>
-          <w:szCs w:val="18"/>
-          <w:lang w:val="en-US"/>
-        </w:rPr>
-        <w:t>.</w:t>
-      </w:r>
-    </w:p>
-    <w:p>
-      <w:pPr>
-        <w:pStyle w:val="Sinespaciado"/>
-        <w:rPr>
-          <w:rFonts w:ascii="Arial" w:hAnsi="Arial" w:cs="Arial"/>
-          <w:b/>
-          <w:sz w:val="24"/>
-          <w:szCs w:val="24"/>
-          <w:lang w:val="en-US"/>
-        </w:rPr>
-      </w:pPr>
-    </w:p>
-    <w:p>
-      <w:pPr>
-        <w:pStyle w:val="Sinespaciado"/>
-        <w:rPr>
-          <w:rFonts w:ascii="Arial" w:hAnsi="Arial" w:cs="Arial"/>
-          <w:b/>
-          <w:sz w:val="24"/>
-          <w:szCs w:val="24"/>
-          <w:lang w:val="en-US"/>
-        </w:rPr>
-      </w:pPr>
-    </w:p>
-    <w:p>
-      <w:pPr>
-        <w:pStyle w:val="Sinespaciado"/>
-        <w:rPr>
-          <w:rFonts w:ascii="Arial" w:hAnsi="Arial" w:cs="Arial"/>
-          <w:b/>
-          <w:sz w:val="24"/>
-          <w:szCs w:val="24"/>
-          <w:lang w:val="en-US"/>
-        </w:rPr>
-      </w:pPr>
-      <w:r>
-        <w:rPr>
-          <w:rFonts w:ascii="Arial" w:hAnsi="Arial" w:cs="Arial"/>
-          <w:b/>
-          <w:sz w:val="24"/>
-          <w:szCs w:val="24"/>
-          <w:lang w:val="en-US"/>
-        </w:rPr>
-        <w:t>BODY</w:t>
-      </w:r>
-    </w:p>
-    <w:p>
-      <w:pPr>
-        <w:ind w:firstLine="567"/>
-      </w:pPr>
-    </w:p>
-    <w:p>
-      <w:pPr>
-        <w:ind w:firstLine="567"/>
-      </w:pPr>
-      <w:r>
-        <w:t>The paper is structured in six chapters. T</w:t>
-      </w:r>
-      <w:r>
-        <w:t>he first</w:t>
-      </w:r>
-      <w:r>
-        <w:t xml:space="preserve"> three have a similar structure</w:t>
-      </w:r>
-      <w:r>
-        <w:t>, developing a theoret</w:t>
-      </w:r>
-      <w:r>
-        <w:t xml:space="preserve">ical description of each </w:t>
-      </w:r>
-      <w:r>
-        <w:t>disciplines used for the application described in the fourth chapter.</w:t>
-      </w:r>
-    </w:p>
-    <w:p>
-      <w:pPr>
-        <w:ind w:firstLine="567"/>
-      </w:pPr>
-    </w:p>
-    <w:p>
-      <w:pPr>
-        <w:ind w:firstLine="567"/>
-      </w:pPr>
-      <w:r>
-        <w:t xml:space="preserve">In the first chapter the main concepts of </w:t>
-      </w:r>
-      <w:r>
-        <w:t>algebra are developed, working harder in the main points to understand the theory of group rings.</w:t>
-      </w:r>
-    </w:p>
-    <w:p>
-      <w:pPr>
-        <w:ind w:firstLine="567"/>
-      </w:pPr>
-    </w:p>
-    <w:p>
-      <w:pPr>
-        <w:ind w:firstLine="567"/>
-      </w:pPr>
-      <w:r>
-        <w:t xml:space="preserve">In the second chapter group rings and group algebras are defined, showing that the second case is </w:t>
-      </w:r>
-      <w:r>
-        <w:t>an</w:t>
-      </w:r>
-      <w:r>
-        <w:t xml:space="preserve"> especial one of the first case. Conditions for semisimplicity of a group rings are given in the Maschkes theorem. </w:t>
-      </w:r>
-    </w:p>
-    <w:p>
-      <w:pPr>
-        <w:ind w:firstLine="567"/>
-      </w:pPr>
-    </w:p>
-    <w:p>
-      <w:pPr>
-        <w:ind w:firstLine="567"/>
-      </w:pPr>
-      <w:r>
-        <w:lastRenderedPageBreak/>
-        <w:t>The relationship between representations of a given group over a ring and modules over a group ring are given in the third chapter.</w:t>
-      </w:r>
-    </w:p>
-    <w:p>
-      <w:pPr>
-        <w:ind w:firstLine="567"/>
-      </w:pPr>
-    </w:p>
-    <w:p>
-      <w:pPr>
-        <w:ind w:firstLine="567"/>
-      </w:pPr>
-      <w:r>
-        <w:t>In the fourth chapter some algebraic elements are studied such as nilpotent</w:t>
-      </w:r>
-      <w:r>
-        <w:t xml:space="preserve"> elements</w:t>
-      </w:r>
-      <w:r>
-        <w:t xml:space="preserve">, </w:t>
-      </w:r>
-      <w:r>
-        <w:t>idempotent elements</w:t>
-      </w:r>
-      <w:r>
-        <w:t xml:space="preserve"> and torsion units</w:t>
-      </w:r>
-      <w:r>
-        <w:t xml:space="preserve">. </w:t>
-      </w:r>
-    </w:p>
-    <w:p>
-      <w:pPr>
-        <w:ind w:firstLine="567"/>
-      </w:pPr>
-    </w:p>
-    <w:p>
-      <w:pPr>
-        <w:ind w:firstLine="567"/>
-      </w:pPr>
-      <w:r>
-        <w:t xml:space="preserve">In the fifth chapter a short introduction </w:t>
-      </w:r>
-      <w:r>
-        <w:t>of units</w:t>
-      </w:r>
-      <w:r>
-        <w:t xml:space="preserve"> of group rings is given, showing that there are some recipes to build non trivial units. </w:t>
-      </w:r>
-    </w:p>
-    <w:p>
-      <w:pPr>
-        <w:ind w:firstLine="567"/>
-      </w:pPr>
-    </w:p>
-    <w:p>
-      <w:pPr>
-        <w:ind w:firstLine="567"/>
-      </w:pPr>
-      <w:r>
-        <w:t>Finally, in the sixth chapter it is presented a short introduction to code theory giving relevant importance to cyclic codes and showing that there exist a strong relationship between those kind of codes and group algebras.</w:t>
-      </w:r>
-    </w:p>
-    <w:p>
-      <w:pPr>
-        <w:pStyle w:val="Sinespaciado"/>
-        <w:rPr>
-          <w:rFonts w:ascii="Arial" w:hAnsi="Arial" w:cs="Arial"/>
-          <w:b/>
-          <w:sz w:val="24"/>
-          <w:szCs w:val="24"/>
-          <w:lang w:val="en-US"/>
-        </w:rPr>
-      </w:pPr>
-    </w:p>
-    <w:p>
-      <w:pPr>
-        <w:pStyle w:val="Sinespaciado"/>
-        <w:rPr>
-          <w:rFonts w:ascii="Arial" w:hAnsi="Arial" w:cs="Arial"/>
-          <w:b/>
-          <w:sz w:val="24"/>
-          <w:szCs w:val="24"/>
-          <w:lang w:val="en-US"/>
-        </w:rPr>
-      </w:pPr>
-      <w:r>
-        <w:rPr>
-          <w:rFonts w:ascii="Arial" w:hAnsi="Arial" w:cs="Arial"/>
-          <w:b/>
-          <w:sz w:val="24"/>
-          <w:szCs w:val="24"/>
-          <w:lang w:val="en-US"/>
-        </w:rPr>
-        <w:t>RESULTS</w:t>
-      </w:r>
-    </w:p>
-    <w:p>
-      <w:pPr>
-        <w:pStyle w:val="Sinespaciado"/>
-        <w:rPr>
-          <w:rFonts w:ascii="Arial" w:hAnsi="Arial" w:cs="Arial"/>
-          <w:b/>
-          <w:sz w:val="24"/>
-          <w:szCs w:val="24"/>
-          <w:lang w:val="en-US"/>
-        </w:rPr>
-      </w:pPr>
-    </w:p>
-    <w:p>
-      <w:pPr>
-        <w:ind w:firstLine="567"/>
-        <w:rPr>
-          <w:noProof/>
-          <w:lang w:eastAsia="es-GT" w:bidi="ar-SA"/>
-        </w:rPr>
-      </w:pPr>
-      <w:r>
-        <w:rPr>
-          <w:noProof/>
-          <w:lang w:eastAsia="es-GT" w:bidi="ar-SA"/>
-        </w:rPr>
-        <w:t>Some highlights of this investigation are</w:t>
-      </w:r>
-      <w:r>
-        <w:rPr>
-          <w:noProof/>
-          <w:lang w:eastAsia="es-GT" w:bidi="ar-SA"/>
-        </w:rPr>
-        <w:t>:</w:t>
-      </w:r>
-    </w:p>
-    <w:p>
-      <w:pPr>
-        <w:rPr>
-          <w:noProof/>
-          <w:lang w:eastAsia="es-GT" w:bidi="ar-SA"/>
-        </w:rPr>
-      </w:pPr>
-    </w:p>
-    <w:p>
-      <w:pPr>
-        <w:pStyle w:val="Prrafodelista"/>
-        <w:numPr>
-          <w:ilvl w:val="0"/>
-          <w:numId w:val="32"/>
-        </w:numPr>
-        <w:ind w:left="567" w:hanging="567"/>
-        <w:rPr>
-          <w:noProof/>
-          <w:lang w:val="en-US" w:eastAsia="es-GT" w:bidi="ar-SA"/>
-        </w:rPr>
-      </w:pPr>
-      <w:r>
-        <w:rPr>
-          <w:noProof/>
-          <w:lang w:val="en-US" w:eastAsia="es-GT" w:bidi="ar-SA"/>
-        </w:rPr>
-        <w:t>Let G be an abelian finite p-group, then G can be written as direct product of cyclic subgroups.</w:t>
-      </w:r>
-      <w:r>
-        <w:rPr>
-          <w:noProof/>
-          <w:lang w:val="en-US" w:eastAsia="es-GT" w:bidi="ar-SA"/>
-        </w:rPr>
-        <w:t xml:space="preserve"> This composition is unique. </w:t>
-      </w:r>
-    </w:p>
-    <w:p>
-      <w:pPr>
-        <w:rPr>
-          <w:noProof/>
-          <w:lang w:eastAsia="es-GT" w:bidi="ar-SA"/>
-        </w:rPr>
-      </w:pPr>
-    </w:p>
-    <w:p>
-      <w:pPr>
-        <w:pStyle w:val="Prrafodelista"/>
-        <w:numPr>
-          <w:ilvl w:val="0"/>
-          <w:numId w:val="32"/>
-        </w:numPr>
-        <w:ind w:left="567" w:hanging="567"/>
-        <w:rPr>
-          <w:noProof/>
-          <w:lang w:val="en-US" w:eastAsia="es-GT" w:bidi="ar-SA"/>
-        </w:rPr>
-      </w:pPr>
-      <w:r>
-        <w:rPr>
-          <w:noProof/>
-          <w:lang w:val="en-US" w:eastAsia="es-GT" w:bidi="ar-SA"/>
-        </w:rPr>
-        <w:t>RG is semisimply if and only if the following conditions are meet:</w:t>
-      </w:r>
-    </w:p>
-    <w:p>
-      <w:pPr>
-        <w:pStyle w:val="Prrafodelista"/>
-        <w:numPr>
-          <w:ilvl w:val="0"/>
-          <w:numId w:val="33"/>
-        </w:numPr>
-        <w:rPr>
-          <w:noProof/>
-          <w:lang w:val="en-US" w:eastAsia="es-GT" w:bidi="ar-SA"/>
-        </w:rPr>
-      </w:pPr>
-      <w:r>
-        <w:rPr>
-          <w:noProof/>
-          <w:lang w:val="en-US" w:eastAsia="es-GT" w:bidi="ar-SA"/>
-        </w:rPr>
-        <w:t>R is a semisimple ring</w:t>
-      </w:r>
-    </w:p>
-    <w:p>
-      <w:pPr>
-        <w:pStyle w:val="Prrafodelista"/>
-        <w:numPr>
-          <w:ilvl w:val="0"/>
-          <w:numId w:val="33"/>
-        </w:numPr>
-        <w:rPr>
-          <w:noProof/>
-          <w:lang w:val="en-US" w:eastAsia="es-GT" w:bidi="ar-SA"/>
-        </w:rPr>
-      </w:pPr>
-      <w:r>
-        <w:rPr>
-          <w:noProof/>
-          <w:lang w:val="en-US" w:eastAsia="es-GT" w:bidi="ar-SA"/>
-        </w:rPr>
-        <w:t>G is finite</w:t>
-      </w:r>
-    </w:p>
-    <w:p>
-      <w:pPr>
-        <w:pStyle w:val="Prrafodelista"/>
-        <w:numPr>
-          <w:ilvl w:val="0"/>
-          <w:numId w:val="33"/>
-        </w:numPr>
-        <w:rPr>
-          <w:noProof/>
-          <w:lang w:val="en-US" w:eastAsia="es-GT" w:bidi="ar-SA"/>
-        </w:rPr>
-      </w:pPr>
-      <w:r>
-        <w:rPr>
-          <w:noProof/>
-          <w:lang w:val="en-US" w:eastAsia="es-GT" w:bidi="ar-SA"/>
-        </w:rPr>
-        <w:t>|G| is invertible in R.</w:t>
-      </w:r>
-    </w:p>
-    <w:p>
-      <w:pPr>
-        <w:pStyle w:val="Prrafodelista"/>
-        <w:numPr>
-          <w:ilvl w:val="0"/>
-          <w:numId w:val="0"/>
-        </w:numPr>
-        <w:ind w:left="567"/>
-        <w:rPr>
-          <w:noProof/>
-          <w:lang w:val="en-US" w:eastAsia="es-GT" w:bidi="ar-SA"/>
-        </w:rPr>
-      </w:pPr>
-    </w:p>
-    <w:p>
-      <w:pPr>
-        <w:pStyle w:val="Prrafodelista"/>
-        <w:numPr>
-          <w:ilvl w:val="0"/>
-          <w:numId w:val="32"/>
-        </w:numPr>
-        <w:ind w:left="567" w:hanging="567"/>
-        <w:rPr>
-          <w:noProof/>
-          <w:lang w:val="en-US" w:eastAsia="es-GT" w:bidi="ar-SA"/>
-        </w:rPr>
-      </w:pPr>
-      <w:r>
-        <w:rPr>
-          <w:noProof/>
-          <w:lang w:val="en-US" w:eastAsia="es-GT" w:bidi="ar-SA"/>
-        </w:rPr>
-        <w:lastRenderedPageBreak/>
-        <w:t>There exists a bijection between representations of G over R and free RG-modules of finite rank.</w:t>
-      </w:r>
-    </w:p>
-    <w:p>
-      <w:pPr>
-        <w:pStyle w:val="Prrafodelista"/>
-        <w:numPr>
-          <w:ilvl w:val="0"/>
-          <w:numId w:val="0"/>
-        </w:numPr>
-        <w:ind w:left="567"/>
-        <w:rPr>
-          <w:noProof/>
-          <w:lang w:val="en-US" w:eastAsia="es-GT" w:bidi="ar-SA"/>
-        </w:rPr>
-      </w:pPr>
-    </w:p>
-    <w:p>
-      <w:pPr>
-        <w:pStyle w:val="Prrafodelista"/>
-        <w:numPr>
-          <w:ilvl w:val="0"/>
-          <w:numId w:val="32"/>
-        </w:numPr>
-        <w:ind w:left="567" w:hanging="567"/>
-        <w:rPr>
-          <w:b/>
-          <w:lang w:val="en-US"/>
-        </w:rPr>
-      </w:pPr>
-      <w:r>
-        <w:rPr>
-          <w:noProof/>
-          <w:lang w:val="en-US" w:eastAsia="es-GT" w:bidi="ar-SA"/>
-        </w:rPr>
-        <w:t>If characteristic of the filed does not divide to the order of the group, then the study of cyclic codes is equivalent to the study of ideals in group algebras.</w:t>
-      </w:r>
-    </w:p>
-    <w:p>
-      <w:pPr>
-        <w:pStyle w:val="Prrafodelista"/>
-        <w:numPr>
-          <w:ilvl w:val="0"/>
-          <w:numId w:val="0"/>
-        </w:numPr>
-        <w:ind w:left="567"/>
-        <w:rPr>
-          <w:b/>
-          <w:lang w:val="en-US"/>
-        </w:rPr>
-      </w:pPr>
-      <w:r>
-        <w:rPr>
-          <w:b/>
-          <w:lang w:val="en-US"/>
-        </w:rPr>
-        <w:t xml:space="preserve"> </w:t>
-      </w:r>
-    </w:p>
-    <w:p>
-      <w:pPr>
-        <w:pStyle w:val="Sinespaciado"/>
-        <w:rPr>
-          <w:rFonts w:ascii="Arial" w:hAnsi="Arial" w:cs="Arial"/>
-          <w:b/>
-          <w:sz w:val="24"/>
-          <w:szCs w:val="24"/>
-          <w:lang w:val="en-US"/>
-        </w:rPr>
-      </w:pPr>
-      <w:r>
-        <w:rPr>
-          <w:rFonts w:ascii="Arial" w:hAnsi="Arial" w:cs="Arial"/>
-          <w:b/>
-          <w:sz w:val="24"/>
-          <w:szCs w:val="24"/>
-          <w:lang w:val="en-US"/>
-        </w:rPr>
-        <w:t>CONCLUTIONS</w:t>
-      </w:r>
-      <w:r>
-        <w:rPr>
-          <w:lang w:val="es-ES"/>
-        </w:rPr>
-        <w:br/>
-      </w:r>
-    </w:p>
-    <w:p>
-      <w:pPr>
-        <w:pStyle w:val="Prrafodelista"/>
-        <w:numPr>
-          <w:ilvl w:val="0"/>
-          <w:numId w:val="23"/>
-        </w:numPr>
-        <w:ind w:left="567" w:hanging="567"/>
-        <w:rPr>
-          <w:lang w:val="en-US"/>
-        </w:rPr>
-      </w:pPr>
-      <w:r>
-        <w:rPr>
-          <w:lang w:val="en-US"/>
-        </w:rPr>
-        <w:t xml:space="preserve">For the study of group </w:t>
-      </w:r>
-      <w:r>
-        <w:rPr>
-          <w:lang w:val="en-US"/>
-        </w:rPr>
-        <w:t>rings</w:t>
-      </w:r>
-      <w:r>
-        <w:rPr>
-          <w:lang w:val="en-US"/>
-        </w:rPr>
-        <w:t xml:space="preserve"> it is</w:t>
-      </w:r>
-      <w:r>
-        <w:rPr>
-          <w:lang w:val="en-US"/>
-        </w:rPr>
-        <w:t xml:space="preserve"> important to know the </w:t>
-      </w:r>
-      <w:r>
-        <w:rPr>
-          <w:lang w:val="en-US"/>
-        </w:rPr>
-        <w:t xml:space="preserve">structure of abelian and </w:t>
-      </w:r>
-      <w:r>
-        <w:rPr>
-          <w:lang w:val="en-US"/>
-        </w:rPr>
-        <w:t>Hamiltonian</w:t>
-      </w:r>
-      <w:r>
-        <w:rPr>
-          <w:lang w:val="en-US"/>
-        </w:rPr>
-        <w:t xml:space="preserve"> groups</w:t>
-      </w:r>
-      <w:r>
-        <w:rPr>
-          <w:lang w:val="en-US"/>
-        </w:rPr>
-        <w:t xml:space="preserve"> and theory </w:t>
-      </w:r>
-      <w:r>
-        <w:rPr>
-          <w:lang w:val="en-US"/>
-        </w:rPr>
-        <w:t xml:space="preserve">of </w:t>
-      </w:r>
-      <w:r>
-        <w:rPr>
-          <w:lang w:val="en-US"/>
-        </w:rPr>
-        <w:t>modules and the Wedderburn-Artin theorem.</w:t>
-      </w:r>
-      <w:r>
-        <w:rPr>
-          <w:lang w:val="en-US"/>
-        </w:rPr>
-        <w:t xml:space="preserve"> </w:t>
-      </w:r>
-    </w:p>
-    <w:p>
-      <w:pPr>
-        <w:pStyle w:val="Prrafodelista"/>
-        <w:numPr>
-          <w:ilvl w:val="0"/>
-          <w:numId w:val="0"/>
-        </w:numPr>
-        <w:ind w:left="567"/>
-        <w:rPr>
-          <w:lang w:val="en-US"/>
-        </w:rPr>
-      </w:pPr>
-    </w:p>
-    <w:p>
-      <w:pPr>
-        <w:pStyle w:val="Prrafodelista"/>
-        <w:numPr>
-          <w:ilvl w:val="0"/>
-          <w:numId w:val="23"/>
-        </w:numPr>
-        <w:ind w:left="567" w:hanging="567"/>
-        <w:rPr>
-          <w:lang w:val="en-US"/>
-        </w:rPr>
-      </w:pPr>
-      <w:r>
-        <w:rPr>
-          <w:lang w:val="en-US"/>
-        </w:rPr>
-        <w:t xml:space="preserve">The necessary and sufficient </w:t>
-      </w:r>
-      <w:r>
-        <w:rPr>
-          <w:lang w:val="en-US"/>
-        </w:rPr>
-        <w:t>conditions</w:t>
-      </w:r>
-      <w:r>
-        <w:rPr>
-          <w:lang w:val="en-US"/>
-        </w:rPr>
-        <w:t xml:space="preserve"> f</w:t>
-      </w:r>
-      <w:r>
-        <w:rPr>
-          <w:lang w:val="en-US"/>
-        </w:rPr>
-        <w:t>or a group ring to be semi simple</w:t>
-      </w:r>
-      <w:r>
-        <w:rPr>
-          <w:lang w:val="en-US"/>
-        </w:rPr>
-        <w:t xml:space="preserve"> are given by Maschke's theorem.</w:t>
-      </w:r>
-    </w:p>
-    <w:p>
-      <w:pPr>
-        <w:pStyle w:val="Prrafodelista"/>
-        <w:numPr>
-          <w:ilvl w:val="0"/>
-          <w:numId w:val="0"/>
-        </w:numPr>
-        <w:ind w:left="567"/>
-        <w:rPr>
-          <w:lang w:val="en-US"/>
-        </w:rPr>
-      </w:pPr>
-    </w:p>
-    <w:p>
-      <w:pPr>
-        <w:pStyle w:val="Prrafodelista"/>
-        <w:numPr>
-          <w:ilvl w:val="0"/>
-          <w:numId w:val="23"/>
-        </w:numPr>
-        <w:ind w:left="567" w:hanging="567"/>
-        <w:rPr>
-          <w:lang w:val="en-US"/>
-        </w:rPr>
-      </w:pPr>
-      <w:r>
-        <w:rPr>
-          <w:lang w:val="en-US"/>
-        </w:rPr>
-        <w:t xml:space="preserve"> Any representation of a commutative ring over a given </w:t>
-      </w:r>
-      <w:r>
-        <w:rPr>
-          <w:lang w:val="en-US"/>
-        </w:rPr>
-        <w:t>group</w:t>
-      </w:r>
-      <w:r>
-        <w:rPr>
-          <w:lang w:val="en-US"/>
-        </w:rPr>
-        <w:t xml:space="preserve"> corresponds to a module of the corresponding group ring.</w:t>
-      </w:r>
-    </w:p>
-    <w:p>
-      <w:pPr>
-        <w:pStyle w:val="Prrafodelista"/>
-        <w:numPr>
-          <w:ilvl w:val="0"/>
-          <w:numId w:val="0"/>
-        </w:numPr>
-        <w:ind w:left="567"/>
-        <w:rPr>
-          <w:lang w:val="en-US"/>
-        </w:rPr>
-      </w:pPr>
-    </w:p>
-    <w:p>
-      <w:pPr>
-        <w:pStyle w:val="Prrafodelista"/>
-        <w:numPr>
-          <w:ilvl w:val="0"/>
-          <w:numId w:val="23"/>
-        </w:numPr>
-        <w:ind w:left="567" w:hanging="567"/>
-        <w:rPr>
-          <w:lang w:val="en-US"/>
-        </w:rPr>
-      </w:pPr>
-      <w:r>
-        <w:rPr>
-          <w:lang w:val="en-US"/>
-        </w:rPr>
-        <w:t xml:space="preserve"> In general it is not easy to find non-trivial units in group rings, but you can build some using idempotent elements.</w:t>
-      </w:r>
-    </w:p>
-    <w:p>
-      <w:pPr>
-        <w:pStyle w:val="Prrafodelista"/>
-        <w:numPr>
-          <w:ilvl w:val="0"/>
-          <w:numId w:val="0"/>
-        </w:numPr>
-        <w:ind w:left="567"/>
-        <w:rPr>
-          <w:lang w:val="en-US"/>
-        </w:rPr>
-      </w:pPr>
-    </w:p>
-    <w:p>
-      <w:pPr>
-        <w:pStyle w:val="Prrafodelista"/>
-        <w:numPr>
-          <w:ilvl w:val="0"/>
-          <w:numId w:val="23"/>
-        </w:numPr>
-        <w:ind w:left="567" w:hanging="567"/>
-        <w:rPr>
-          <w:lang w:val="en-US"/>
-        </w:rPr>
-      </w:pPr>
-      <w:r>
-        <w:rPr>
-          <w:lang w:val="en-US"/>
-        </w:rPr>
-        <w:t>The group algebra</w:t>
-      </w:r>
-      <w:r>
-        <w:rPr>
-          <w:lang w:val="en-US"/>
-        </w:rPr>
-        <w:t>s</w:t>
-      </w:r>
-      <w:r>
-        <w:rPr>
-          <w:lang w:val="en-US"/>
-        </w:rPr>
-        <w:t xml:space="preserve"> give mathematical support to correcting codes known as cyclic codes structure.</w:t>
-      </w:r>
-    </w:p>
-    <w:p>
-      <w:pPr>
-        <w:pStyle w:val="Sinespaciado"/>
-        <w:rPr>
-          <w:rFonts w:ascii="Arial" w:hAnsi="Arial" w:cs="Arial"/>
-          <w:b/>
-          <w:sz w:val="24"/>
-          <w:szCs w:val="24"/>
-          <w:lang w:val="en-US"/>
-        </w:rPr>
-      </w:pPr>
-    </w:p>
-    <w:p>
-      <w:pPr>
-        <w:pStyle w:val="Sinespaciado"/>
-        <w:rPr>
-          <w:rFonts w:ascii="Arial" w:hAnsi="Arial" w:cs="Arial"/>
-          <w:b/>
-          <w:sz w:val="24"/>
-          <w:szCs w:val="24"/>
-          <w:lang w:val="en-US"/>
-        </w:rPr>
-      </w:pPr>
-      <w:r>
-        <w:rPr>
-          <w:rFonts w:ascii="Arial" w:hAnsi="Arial" w:cs="Arial"/>
-          <w:b/>
-          <w:sz w:val="24"/>
-          <w:szCs w:val="24"/>
-          <w:lang w:val="en-US"/>
-        </w:rPr>
-        <w:t>RECOMMENDATIONS</w:t>
-      </w:r>
-    </w:p>
-    <w:p>
-      <w:pPr>
-        <w:pStyle w:val="Sinespaciado"/>
-        <w:jc w:val="both"/>
-        <w:rPr>
-          <w:rFonts w:ascii="Arial" w:eastAsia="Times New Roman" w:hAnsi="Arial" w:cs="Arial"/>
-          <w:color w:val="000000" w:themeColor="text1"/>
-          <w:sz w:val="24"/>
-          <w:szCs w:val="24"/>
-          <w:lang w:val="es-ES" w:bidi="en-US"/>
-        </w:rPr>
-      </w:pPr>
-    </w:p>
-    <w:p>
-      <w:pPr>
-        <w:pStyle w:val="Sinespaciado"/>
-        <w:numPr>
-          <w:ilvl w:val="0"/>
-          <w:numId w:val="25"/>
-        </w:numPr>
-        <w:ind w:left="567" w:hanging="567"/>
-        <w:jc w:val="both"/>
-        <w:rPr>
-          <w:rFonts w:ascii="Arial" w:eastAsia="Times New Roman" w:hAnsi="Arial" w:cs="Arial"/>
-          <w:color w:val="000000" w:themeColor="text1"/>
-          <w:sz w:val="24"/>
-          <w:szCs w:val="24"/>
-          <w:lang w:val="en-US" w:bidi="en-US"/>
-        </w:rPr>
-      </w:pPr>
-      <w:r>
-        <w:rPr>
-          <w:rFonts w:ascii="Arial" w:eastAsia="Times New Roman" w:hAnsi="Arial" w:cs="Arial"/>
-          <w:color w:val="000000" w:themeColor="text1"/>
-          <w:sz w:val="24"/>
-          <w:szCs w:val="24"/>
-          <w:lang w:val="en-US" w:bidi="en-US"/>
-        </w:rPr>
-        <w:t>Use the first chapter as a guide of topics to develop a course of undergraduate modern algebra.</w:t>
-      </w:r>
-    </w:p>
-    <w:p>
-      <w:pPr>
-        <w:pStyle w:val="Sinespaciado"/>
-        <w:ind w:left="567"/>
-        <w:jc w:val="both"/>
-        <w:rPr>
-          <w:rFonts w:ascii="Arial" w:eastAsia="Times New Roman" w:hAnsi="Arial" w:cs="Arial"/>
-          <w:color w:val="000000" w:themeColor="text1"/>
-          <w:sz w:val="24"/>
-          <w:szCs w:val="24"/>
-          <w:lang w:val="en-US" w:bidi="en-US"/>
-        </w:rPr>
-      </w:pPr>
-    </w:p>
-    <w:p>
-      <w:pPr>
-        <w:pStyle w:val="Sinespaciado"/>
-        <w:numPr>
-          <w:ilvl w:val="0"/>
-          <w:numId w:val="25"/>
-        </w:numPr>
-        <w:ind w:left="567" w:hanging="567"/>
-        <w:jc w:val="both"/>
-        <w:rPr>
-          <w:rFonts w:ascii="Arial" w:eastAsia="Times New Roman" w:hAnsi="Arial" w:cs="Arial"/>
-          <w:color w:val="000000" w:themeColor="text1"/>
-          <w:sz w:val="24"/>
-          <w:szCs w:val="24"/>
-          <w:lang w:val="en-US" w:bidi="en-US"/>
-        </w:rPr>
-      </w:pPr>
-      <w:r>
-        <w:rPr>
-          <w:rFonts w:ascii="Arial" w:eastAsia="Times New Roman" w:hAnsi="Arial" w:cs="Arial"/>
-          <w:color w:val="000000" w:themeColor="text1"/>
-          <w:sz w:val="24"/>
-          <w:szCs w:val="24"/>
-          <w:lang w:val="en-US" w:bidi="en-US"/>
-        </w:rPr>
-        <w:t>To study cyclic codes, you can use the results of Chapter 2, especially sections 2.3 and 2.4.</w:t>
-      </w:r>
-    </w:p>
-    <w:p>
-      <w:pPr>
-        <w:pStyle w:val="Sinespaciado"/>
-        <w:numPr>
-          <w:ilvl w:val="0"/>
-          <w:numId w:val="25"/>
-        </w:numPr>
-        <w:ind w:left="567" w:hanging="567"/>
-        <w:jc w:val="both"/>
-        <w:rPr>
-          <w:rFonts w:ascii="Arial" w:eastAsia="Times New Roman" w:hAnsi="Arial" w:cs="Arial"/>
-          <w:color w:val="000000" w:themeColor="text1"/>
-          <w:sz w:val="24"/>
-          <w:szCs w:val="24"/>
-          <w:lang w:val="en-US" w:bidi="en-US"/>
-        </w:rPr>
-      </w:pPr>
-      <w:r>
-        <w:rPr>
-          <w:rFonts w:ascii="Arial" w:eastAsia="Times New Roman" w:hAnsi="Arial" w:cs="Arial"/>
-          <w:color w:val="000000" w:themeColor="text1"/>
-          <w:sz w:val="24"/>
-          <w:szCs w:val="24"/>
-          <w:lang w:val="en-US" w:bidi="en-US"/>
-        </w:rPr>
-        <w:lastRenderedPageBreak/>
-        <w:t>Study the theory of correcting codes from algebraic point of view to know in that way the corrective capacity of them.</w:t>
-      </w:r>
-    </w:p>
-    <w:p>
-      <w:pPr>
-        <w:pStyle w:val="Sinespaciado"/>
-        <w:ind w:left="567"/>
-        <w:jc w:val="both"/>
-        <w:rPr>
-          <w:rFonts w:ascii="Arial" w:eastAsia="Times New Roman" w:hAnsi="Arial" w:cs="Arial"/>
-          <w:color w:val="000000" w:themeColor="text1"/>
-          <w:sz w:val="24"/>
-          <w:szCs w:val="24"/>
-          <w:lang w:val="en-US" w:bidi="en-US"/>
-        </w:rPr>
-      </w:pPr>
-    </w:p>
-    <w:p>
-      <w:pPr>
-        <w:pStyle w:val="Sinespaciado"/>
-        <w:numPr>
-          <w:ilvl w:val="0"/>
-          <w:numId w:val="25"/>
-        </w:numPr>
-        <w:ind w:left="567" w:hanging="567"/>
-        <w:jc w:val="both"/>
-        <w:rPr>
-          <w:rFonts w:ascii="Arial" w:eastAsia="Times New Roman" w:hAnsi="Arial" w:cs="Arial"/>
-          <w:color w:val="000000" w:themeColor="text1"/>
-          <w:sz w:val="24"/>
-          <w:szCs w:val="24"/>
-          <w:lang w:val="en-US" w:bidi="en-US"/>
-        </w:rPr>
-      </w:pPr>
-      <w:r>
-        <w:rPr>
-          <w:rFonts w:ascii="Arial" w:eastAsia="Times New Roman" w:hAnsi="Arial" w:cs="Arial"/>
-          <w:color w:val="000000" w:themeColor="text1"/>
-          <w:sz w:val="24"/>
-          <w:szCs w:val="24"/>
-          <w:lang w:val="en-US" w:bidi="en-US"/>
-        </w:rPr>
-        <w:t>To read Chapters 2 and 3 is important to have prior knowledge of the theory of groups and rings.</w:t>
-      </w:r>
-    </w:p>
-    <w:p>
-      <w:pPr>
-        <w:pStyle w:val="Prrafodelista"/>
-        <w:numPr>
-          <w:ilvl w:val="0"/>
-          <w:numId w:val="0"/>
-        </w:numPr>
-        <w:ind w:left="567"/>
-        <w:rPr>
-          <w:lang w:val="en-US"/>
-        </w:rPr>
-      </w:pPr>
-    </w:p>
-    <w:p>
-      <w:pPr>
-        <w:pStyle w:val="Sinespaciado"/>
-        <w:numPr>
-          <w:ilvl w:val="0"/>
-          <w:numId w:val="25"/>
-        </w:numPr>
-        <w:ind w:left="567" w:hanging="567"/>
-        <w:jc w:val="both"/>
-        <w:rPr>
-          <w:rFonts w:ascii="Arial" w:eastAsia="Times New Roman" w:hAnsi="Arial" w:cs="Arial"/>
-          <w:color w:val="000000" w:themeColor="text1"/>
-          <w:sz w:val="24"/>
-          <w:szCs w:val="24"/>
-          <w:lang w:val="en-US" w:bidi="en-US"/>
-        </w:rPr>
-      </w:pPr>
-      <w:r>
-        <w:rPr>
-          <w:rFonts w:ascii="Arial" w:eastAsia="Times New Roman" w:hAnsi="Arial" w:cs="Arial"/>
-          <w:color w:val="000000" w:themeColor="text1"/>
-          <w:sz w:val="24"/>
-          <w:szCs w:val="24"/>
-          <w:lang w:val="en-US" w:bidi="en-US"/>
-        </w:rPr>
-        <w:t xml:space="preserve">To </w:t>
-      </w:r>
-      <w:r>
-        <w:rPr>
-          <w:rFonts w:ascii="Arial" w:eastAsia="Times New Roman" w:hAnsi="Arial" w:cs="Arial"/>
-          <w:color w:val="000000" w:themeColor="text1"/>
-          <w:sz w:val="24"/>
-          <w:szCs w:val="24"/>
-          <w:lang w:val="en-US" w:bidi="en-US"/>
-        </w:rPr>
-        <w:t>implement</w:t>
-      </w:r>
-      <w:r>
-        <w:rPr>
-          <w:rFonts w:ascii="Arial" w:eastAsia="Times New Roman" w:hAnsi="Arial" w:cs="Arial"/>
-          <w:color w:val="000000" w:themeColor="text1"/>
-          <w:sz w:val="24"/>
-          <w:szCs w:val="24"/>
-          <w:lang w:val="en-US" w:bidi="en-US"/>
-        </w:rPr>
-        <w:t xml:space="preserve"> </w:t>
-      </w:r>
-      <w:r>
-        <w:rPr>
-          <w:rFonts w:ascii="Arial" w:eastAsia="Times New Roman" w:hAnsi="Arial" w:cs="Arial"/>
-          <w:color w:val="000000" w:themeColor="text1"/>
-          <w:sz w:val="24"/>
-          <w:szCs w:val="24"/>
-          <w:lang w:val="en-US" w:bidi="en-US"/>
-        </w:rPr>
-        <w:t xml:space="preserve">the </w:t>
-      </w:r>
-      <w:r>
-        <w:rPr>
-          <w:rFonts w:ascii="Arial" w:eastAsia="Times New Roman" w:hAnsi="Arial" w:cs="Arial"/>
-          <w:color w:val="000000" w:themeColor="text1"/>
-          <w:sz w:val="24"/>
-          <w:szCs w:val="24"/>
-          <w:lang w:val="en-US" w:bidi="en-US"/>
-        </w:rPr>
-        <w:t xml:space="preserve">study </w:t>
-      </w:r>
-      <w:r>
-        <w:rPr>
-          <w:rFonts w:ascii="Arial" w:eastAsia="Times New Roman" w:hAnsi="Arial" w:cs="Arial"/>
-          <w:color w:val="000000" w:themeColor="text1"/>
-          <w:sz w:val="24"/>
-          <w:szCs w:val="24"/>
-          <w:lang w:val="en-US" w:bidi="en-US"/>
-        </w:rPr>
-        <w:t xml:space="preserve">of </w:t>
-      </w:r>
-      <w:r>
-        <w:rPr>
-          <w:rFonts w:ascii="Arial" w:eastAsia="Times New Roman" w:hAnsi="Arial" w:cs="Arial"/>
-          <w:color w:val="000000" w:themeColor="text1"/>
-          <w:sz w:val="24"/>
-          <w:szCs w:val="24"/>
-          <w:lang w:val="en-US" w:bidi="en-US"/>
-        </w:rPr>
-        <w:t>theory modules during algebra 2 degree in Applied Mathematics at USAC.</w:t>
-      </w:r>
-    </w:p>
-    <w:p>
-      <w:pPr>
-        <w:pStyle w:val="Sinespaciado"/>
-        <w:rPr>
-          <w:rFonts w:ascii="Arial" w:hAnsi="Arial" w:cs="Arial"/>
-          <w:sz w:val="24"/>
-          <w:szCs w:val="24"/>
-          <w:lang w:val="en-US"/>
-        </w:rPr>
-      </w:pPr>
-    </w:p>
-    <w:p>
-      <w:pPr>
-        <w:pStyle w:val="Sinespaciado"/>
-        <w:rPr>
-          <w:rFonts w:ascii="Arial" w:hAnsi="Arial" w:cs="Arial"/>
-          <w:b/>
-          <w:sz w:val="24"/>
-          <w:szCs w:val="24"/>
-          <w:lang w:val="en-US"/>
-        </w:rPr>
-      </w:pPr>
-      <w:r>
-        <w:rPr>
-          <w:rFonts w:ascii="Arial" w:hAnsi="Arial" w:cs="Arial"/>
-          <w:b/>
-          <w:sz w:val="24"/>
-          <w:szCs w:val="24"/>
-          <w:lang w:val="en-US"/>
-        </w:rPr>
-        <w:t>BIBLIOGRAPHY</w:t>
-      </w:r>
-    </w:p>
-    <w:p>
-      <w:pPr>
-        <w:pStyle w:val="Sinespaciado"/>
-        <w:rPr>
-          <w:rFonts w:ascii="Arial" w:hAnsi="Arial" w:cs="Arial"/>
-          <w:b/>
-          <w:sz w:val="24"/>
-          <w:szCs w:val="24"/>
-          <w:lang w:val="en-US"/>
-        </w:rPr>
-      </w:pPr>
-    </w:p>
-    <w:p>
-      <w:pPr>
-        <w:pStyle w:val="NumeracinBibliografa"/>
-        <w:rPr>
-          <w:sz w:val="18"/>
-          <w:szCs w:val="18"/>
-        </w:rPr>
-      </w:pPr>
-      <w:r>
-        <w:rPr>
-          <w:sz w:val="18"/>
-          <w:szCs w:val="18"/>
-        </w:rPr>
-        <w:t xml:space="preserve">BELL, Eric. </w:t>
-      </w:r>
-      <w:r>
-        <w:rPr>
-          <w:i/>
-          <w:sz w:val="18"/>
-          <w:szCs w:val="18"/>
-        </w:rPr>
-        <w:t>Los grandes matemáticos</w:t>
-      </w:r>
-      <w:r>
-        <w:rPr>
-          <w:sz w:val="18"/>
-          <w:szCs w:val="18"/>
-        </w:rPr>
-        <w:t>. Argentina: Editorial Losada, 1948.</w:t>
-      </w:r>
-      <w:r>
-        <w:rPr>
-          <w:sz w:val="18"/>
-          <w:szCs w:val="18"/>
-        </w:rPr>
-        <w:tab/>
-      </w:r>
-    </w:p>
-    <w:p>
-      <w:pPr>
-        <w:pStyle w:val="NumeracinBibliografa"/>
-        <w:numPr>
-          <w:ilvl w:val="0"/>
-          <w:numId w:val="0"/>
-        </w:numPr>
-        <w:ind w:left="1418"/>
-        <w:rPr>
-          <w:sz w:val="18"/>
-          <w:szCs w:val="18"/>
-          <w:lang w:val="es-GT"/>
-        </w:rPr>
-      </w:pPr>
-    </w:p>
-    <w:p>
-      <w:pPr>
-        <w:pStyle w:val="NumeracinBibliografa"/>
-        <w:rPr>
-          <w:sz w:val="18"/>
-          <w:szCs w:val="18"/>
-        </w:rPr>
-      </w:pPr>
-      <w:r>
-        <w:rPr>
-          <w:sz w:val="18"/>
-          <w:szCs w:val="18"/>
-          <w:lang w:val="en-US"/>
-        </w:rPr>
-        <w:t xml:space="preserve">BLAKE, Ian. </w:t>
-      </w:r>
-      <w:r>
-        <w:rPr>
-          <w:i/>
-          <w:sz w:val="18"/>
-          <w:szCs w:val="18"/>
-          <w:lang w:val="en-US"/>
-        </w:rPr>
-        <w:t>The mathematical theory of coding</w:t>
-      </w:r>
-      <w:r>
-        <w:rPr>
-          <w:sz w:val="18"/>
-          <w:szCs w:val="18"/>
-          <w:lang w:val="en-US"/>
-        </w:rPr>
-        <w:t xml:space="preserve">. </w:t>
-      </w:r>
-      <w:r>
-        <w:rPr>
-          <w:sz w:val="18"/>
-          <w:szCs w:val="18"/>
-        </w:rPr>
-        <w:t>Estados Unidos: Academic Press Inc, 1975.</w:t>
-      </w:r>
-    </w:p>
-    <w:p>
-      <w:pPr>
-        <w:pStyle w:val="NumeracinBibliografa"/>
-        <w:numPr>
-          <w:ilvl w:val="0"/>
-          <w:numId w:val="0"/>
-        </w:numPr>
-        <w:ind w:left="1418"/>
-        <w:rPr>
-          <w:sz w:val="18"/>
-          <w:szCs w:val="18"/>
-        </w:rPr>
-      </w:pPr>
-    </w:p>
-    <w:p>
-      <w:pPr>
-        <w:pStyle w:val="NumeracinBibliografa"/>
-        <w:rPr>
-          <w:sz w:val="18"/>
-          <w:szCs w:val="18"/>
-          <w:lang w:val="en-US"/>
-        </w:rPr>
-      </w:pPr>
-      <w:r>
-        <w:rPr>
-          <w:sz w:val="18"/>
-          <w:szCs w:val="18"/>
-          <w:lang w:val="en-US"/>
-        </w:rPr>
-        <w:t xml:space="preserve">BURNSIDE, William. </w:t>
-      </w:r>
-      <w:r>
-        <w:rPr>
-          <w:i/>
-          <w:sz w:val="18"/>
-          <w:szCs w:val="18"/>
-          <w:lang w:val="en-US"/>
-        </w:rPr>
-        <w:t>The theory of groups of finite order</w:t>
-      </w:r>
-      <w:r>
-        <w:rPr>
-          <w:sz w:val="18"/>
-          <w:szCs w:val="18"/>
-          <w:lang w:val="en-US"/>
-        </w:rPr>
-        <w:t xml:space="preserve">. </w:t>
-      </w:r>
-      <w:r>
-        <w:rPr>
-          <w:sz w:val="18"/>
-          <w:szCs w:val="18"/>
-          <w:lang w:val="en-US"/>
-        </w:rPr>
-        <w:tab/>
-        <w:t>2da ed. Cambridge: Cambridge University Press, 1911.</w:t>
-      </w:r>
-    </w:p>
-    <w:p>
-      <w:pPr>
-        <w:rPr>
-          <w:sz w:val="18"/>
-          <w:szCs w:val="18"/>
-          <w:lang w:bidi="ar-SA"/>
-        </w:rPr>
-      </w:pPr>
-    </w:p>
-    <w:p>
-      <w:pPr>
-        <w:pStyle w:val="NumeracinBibliografa"/>
-        <w:rPr>
-          <w:sz w:val="18"/>
-          <w:szCs w:val="18"/>
-          <w:lang w:val="en-US"/>
-        </w:rPr>
-      </w:pPr>
-      <w:r>
-        <w:rPr>
-          <w:sz w:val="18"/>
-          <w:szCs w:val="18"/>
-          <w:lang w:val="en-US"/>
-        </w:rPr>
-        <w:t>CAUCHY, Augustin-Louis. Oeuvres complètes. 1era ed. Cambridge: Cambridge University Press, 2009.</w:t>
-      </w:r>
-    </w:p>
-    <w:p>
-      <w:pPr>
-        <w:pStyle w:val="NumeracinBibliografa"/>
-        <w:numPr>
-          <w:ilvl w:val="0"/>
-          <w:numId w:val="0"/>
-        </w:numPr>
-        <w:ind w:left="1418"/>
-        <w:rPr>
-          <w:sz w:val="18"/>
-          <w:szCs w:val="18"/>
-          <w:lang w:val="en-US"/>
-        </w:rPr>
-      </w:pPr>
-    </w:p>
-    <w:p>
-      <w:pPr>
-        <w:pStyle w:val="NumeracinBibliografa"/>
-        <w:rPr>
-          <w:sz w:val="18"/>
-          <w:szCs w:val="18"/>
-          <w:lang w:val="en-US"/>
-        </w:rPr>
-      </w:pPr>
-      <w:r>
-        <w:rPr>
-          <w:sz w:val="18"/>
-          <w:szCs w:val="18"/>
-          <w:lang w:val="en-US"/>
-        </w:rPr>
-        <w:t xml:space="preserve">DESKINS, Eugene.”Finite abelian groups with isomorphic group algebras". </w:t>
-      </w:r>
-      <w:r>
-        <w:rPr>
-          <w:i/>
-          <w:sz w:val="18"/>
-          <w:szCs w:val="18"/>
-          <w:lang w:val="en-US"/>
-        </w:rPr>
-        <w:t>Duke Mathematical Journal</w:t>
-      </w:r>
-      <w:r>
-        <w:rPr>
-          <w:sz w:val="18"/>
-          <w:szCs w:val="18"/>
-          <w:lang w:val="en-US"/>
-        </w:rPr>
-        <w:t>. 1956, vol 23, núm. 1, p. 35-40.</w:t>
-      </w:r>
-    </w:p>
-    <w:p>
-      <w:pPr>
-        <w:pStyle w:val="NumeracinBibliografa"/>
-        <w:numPr>
-          <w:ilvl w:val="0"/>
-          <w:numId w:val="0"/>
-        </w:numPr>
-        <w:ind w:left="1418"/>
-        <w:rPr>
-          <w:sz w:val="18"/>
-          <w:szCs w:val="18"/>
-          <w:lang w:val="en-US"/>
-        </w:rPr>
-      </w:pPr>
-    </w:p>
-    <w:p>
-      <w:pPr>
-        <w:pStyle w:val="NumeracinBibliografa"/>
-        <w:rPr>
-          <w:sz w:val="18"/>
-          <w:szCs w:val="18"/>
-          <w:lang w:val="en-US"/>
-        </w:rPr>
-      </w:pPr>
-      <w:r>
-        <w:rPr>
-          <w:sz w:val="18"/>
-          <w:szCs w:val="18"/>
-          <w:lang w:val="en-US"/>
-        </w:rPr>
-        <w:t xml:space="preserve">FEIT, Walter, et al.  “The solvability of groups of odd order". </w:t>
-      </w:r>
-      <w:r>
-        <w:rPr>
-          <w:i/>
-          <w:sz w:val="18"/>
-          <w:szCs w:val="18"/>
-          <w:lang w:val="en-US"/>
-        </w:rPr>
-        <w:t>Pacific J. Math</w:t>
-      </w:r>
-      <w:r>
-        <w:rPr>
-          <w:sz w:val="18"/>
-          <w:szCs w:val="18"/>
-          <w:lang w:val="en-US"/>
-        </w:rPr>
-        <w:t>. 1963, vol 13, núm 3, p. 775-1029.</w:t>
-      </w:r>
-    </w:p>
-    <w:p>
-      <w:pPr>
-        <w:pStyle w:val="NumeracinBibliografa"/>
-        <w:numPr>
-          <w:ilvl w:val="0"/>
-          <w:numId w:val="0"/>
-        </w:numPr>
-        <w:ind w:left="1418"/>
-        <w:rPr>
-          <w:sz w:val="18"/>
-          <w:szCs w:val="18"/>
-          <w:lang w:val="en-US"/>
-        </w:rPr>
-      </w:pPr>
-    </w:p>
-    <w:p>
-      <w:pPr>
-        <w:pStyle w:val="NumeracinBibliografa"/>
-        <w:rPr>
-          <w:sz w:val="18"/>
-          <w:szCs w:val="18"/>
-          <w:lang w:val="en-US"/>
-        </w:rPr>
-      </w:pPr>
-      <w:r>
-        <w:rPr>
-          <w:sz w:val="18"/>
-          <w:szCs w:val="18"/>
-          <w:lang w:val="en-US"/>
-        </w:rPr>
-        <w:t xml:space="preserve">GOLDSHMIDT, David. “A group theoretic proof of the </w:t>
-      </w:r>
-      <m:oMath>
-        <m:r>
-          <w:rPr>
-            <w:rFonts w:ascii="Cambria Math" w:hAnsi="Cambria Math"/>
-            <w:sz w:val="18"/>
-            <w:szCs w:val="18"/>
-            <w:lang w:val="en-US"/>
-          </w:rPr>
-          <m:t xml:space="preserve"> </m:t>
-        </m:r>
-        <m:sSup>
-          <m:sSupPr>
-            <m:ctrlPr>
-              <w:rPr>
-                <w:rFonts w:ascii="Cambria Math" w:hAnsi="Cambria Math"/>
-                <w:i/>
-                <w:sz w:val="18"/>
-                <w:szCs w:val="18"/>
-                <w:lang w:val="en-US"/>
-              </w:rPr>
-            </m:ctrlPr>
-          </m:sSupPr>
-          <m:e>
-            <m:r>
-              <w:rPr>
-                <w:rFonts w:ascii="Cambria Math" w:hAnsi="Cambria Math"/>
-                <w:sz w:val="18"/>
-                <w:szCs w:val="18"/>
-                <w:lang w:val="en-US"/>
-              </w:rPr>
-              <m:t>p</m:t>
-            </m:r>
-          </m:e>
-          <m:sup>
-            <m:r>
-              <w:rPr>
-                <w:rFonts w:ascii="Cambria Math" w:hAnsi="Cambria Math"/>
-                <w:sz w:val="18"/>
-                <w:szCs w:val="18"/>
-                <w:lang w:val="en-US"/>
-              </w:rPr>
-              <m:t>a</m:t>
-            </m:r>
-          </m:sup>
-        </m:sSup>
-        <m:sSup>
-          <m:sSupPr>
-            <m:ctrlPr>
-              <w:rPr>
-                <w:rFonts w:ascii="Cambria Math" w:hAnsi="Cambria Math"/>
-                <w:i/>
-                <w:sz w:val="18"/>
-                <w:szCs w:val="18"/>
-                <w:lang w:val="en-US"/>
-              </w:rPr>
-            </m:ctrlPr>
-          </m:sSupPr>
-          <m:e>
-            <m:r>
-              <w:rPr>
-                <w:rFonts w:ascii="Cambria Math" w:hAnsi="Cambria Math"/>
-                <w:sz w:val="18"/>
-                <w:szCs w:val="18"/>
-                <w:lang w:val="en-US"/>
-              </w:rPr>
-              <m:t>q</m:t>
-            </m:r>
-          </m:e>
-          <m:sup>
-            <m:r>
-              <w:rPr>
-                <w:rFonts w:ascii="Cambria Math" w:hAnsi="Cambria Math"/>
-                <w:sz w:val="18"/>
-                <w:szCs w:val="18"/>
-                <w:lang w:val="en-US"/>
-              </w:rPr>
-              <m:t>b</m:t>
-            </m:r>
-          </m:sup>
-        </m:sSup>
-      </m:oMath>
-      <w:r>
-        <w:rPr>
-          <w:sz w:val="18"/>
-          <w:szCs w:val="18"/>
-          <w:lang w:val="en-US"/>
-        </w:rPr>
-        <w:t xml:space="preserve"> theorem for odd </w:t>
-      </w:r>
-      <w:r>
-        <w:rPr>
-          <w:sz w:val="18"/>
-          <w:szCs w:val="18"/>
-          <w:lang w:val="en-US"/>
-        </w:rPr>
-        <w:lastRenderedPageBreak/>
-        <w:t>primes".</w:t>
-      </w:r>
-      <w:r>
-        <w:rPr>
-          <w:i/>
-          <w:sz w:val="18"/>
-          <w:szCs w:val="18"/>
-          <w:lang w:val="en-US"/>
-        </w:rPr>
-        <w:t>Mathematische Zeitschrift</w:t>
-      </w:r>
-      <w:r>
-        <w:rPr>
-          <w:sz w:val="18"/>
-          <w:szCs w:val="18"/>
-          <w:lang w:val="en-US"/>
-        </w:rPr>
-        <w:t>. 1970, vol 113, núm. 5, p. 373-375.</w:t>
-      </w:r>
-    </w:p>
-    <w:p>
-      <w:pPr>
-        <w:pStyle w:val="NumeracinBibliografa"/>
-        <w:numPr>
-          <w:ilvl w:val="0"/>
-          <w:numId w:val="0"/>
-        </w:numPr>
-        <w:ind w:left="1418"/>
-        <w:rPr>
-          <w:sz w:val="18"/>
-          <w:szCs w:val="18"/>
-          <w:lang w:val="en-US"/>
-        </w:rPr>
-      </w:pPr>
-    </w:p>
-    <w:p>
-      <w:pPr>
-        <w:pStyle w:val="NumeracinBibliografa"/>
-        <w:rPr>
-          <w:sz w:val="18"/>
-          <w:szCs w:val="18"/>
-          <w:lang w:val="en-US"/>
-        </w:rPr>
-      </w:pPr>
-      <w:r>
-        <w:rPr>
-          <w:sz w:val="18"/>
-          <w:szCs w:val="18"/>
-          <w:lang w:val="en-US"/>
-        </w:rPr>
-        <w:t xml:space="preserve">HAWKINS, Thomas. “The origins of the theory of group characters". </w:t>
-      </w:r>
-      <w:r>
-        <w:rPr>
-          <w:i/>
-          <w:sz w:val="18"/>
-          <w:szCs w:val="18"/>
-          <w:lang w:val="en-US"/>
-        </w:rPr>
-        <w:t>Archive for History of Exact Sciences</w:t>
-      </w:r>
-      <w:r>
-        <w:rPr>
-          <w:sz w:val="18"/>
-          <w:szCs w:val="18"/>
-          <w:lang w:val="en-US"/>
-        </w:rPr>
-        <w:t>. 1971, vol 7, núm. 2, p. 142-170.</w:t>
-      </w:r>
-    </w:p>
-    <w:p>
-      <w:pPr>
-        <w:pStyle w:val="NumeracinBibliografa"/>
-        <w:numPr>
-          <w:ilvl w:val="0"/>
-          <w:numId w:val="0"/>
-        </w:numPr>
-        <w:ind w:left="1418"/>
-        <w:rPr>
-          <w:sz w:val="18"/>
-          <w:szCs w:val="18"/>
-        </w:rPr>
-      </w:pPr>
-    </w:p>
-    <w:p>
-      <w:pPr>
-        <w:pStyle w:val="NumeracinBibliografa"/>
-        <w:rPr>
-          <w:sz w:val="18"/>
-          <w:szCs w:val="18"/>
-          <w:lang w:val="en-US"/>
-        </w:rPr>
-      </w:pPr>
-      <w:r>
-        <w:rPr>
-          <w:sz w:val="18"/>
-          <w:szCs w:val="18"/>
-          <w:lang w:val="en-US"/>
-        </w:rPr>
-        <w:t xml:space="preserve"> HERSTEIN, Nathain. </w:t>
-      </w:r>
-      <w:r>
-        <w:rPr>
-          <w:i/>
-          <w:sz w:val="18"/>
-          <w:szCs w:val="18"/>
-          <w:lang w:val="en-US"/>
-        </w:rPr>
-        <w:t>Topics in algebra</w:t>
-      </w:r>
-      <w:r>
-        <w:rPr>
-          <w:sz w:val="18"/>
-          <w:szCs w:val="18"/>
-          <w:lang w:val="en-US"/>
-        </w:rPr>
-        <w:t>. 2da ed.  New York: Macmillah, 1986.</w:t>
-      </w:r>
-      <w:r>
-        <w:rPr>
-          <w:sz w:val="18"/>
-          <w:szCs w:val="18"/>
-          <w:lang w:val="en-US"/>
-        </w:rPr>
-        <w:tab/>
-      </w:r>
-    </w:p>
-    <w:p>
-      <w:pPr>
-        <w:pStyle w:val="NumeracinBibliografa"/>
-        <w:numPr>
-          <w:ilvl w:val="0"/>
-          <w:numId w:val="0"/>
-        </w:numPr>
-        <w:rPr>
-          <w:sz w:val="18"/>
-          <w:szCs w:val="18"/>
-        </w:rPr>
-      </w:pPr>
-    </w:p>
-    <w:p>
-      <w:pPr>
-        <w:pStyle w:val="NumeracinBibliografa"/>
-        <w:rPr>
-          <w:sz w:val="18"/>
-          <w:szCs w:val="18"/>
-        </w:rPr>
-      </w:pPr>
-      <w:r>
-        <w:rPr>
-          <w:sz w:val="18"/>
-          <w:szCs w:val="18"/>
-          <w:lang w:val="en-US"/>
-        </w:rPr>
-        <w:t xml:space="preserve">  IAN, Connell. “On the group ring". </w:t>
-      </w:r>
-      <w:r>
-        <w:rPr>
-          <w:i/>
-          <w:sz w:val="18"/>
-          <w:szCs w:val="18"/>
-          <w:lang w:val="en-US"/>
-        </w:rPr>
-        <w:t xml:space="preserve">Canad. </w:t>
-      </w:r>
-      <w:r>
-        <w:rPr>
-          <w:i/>
-          <w:sz w:val="18"/>
-          <w:szCs w:val="18"/>
-        </w:rPr>
-        <w:t>J. Math</w:t>
-      </w:r>
-      <w:r>
-        <w:rPr>
-          <w:sz w:val="18"/>
-          <w:szCs w:val="18"/>
-        </w:rPr>
-        <w:t>. 1963, vol 15, núm 1, p. 650-685.</w:t>
-      </w:r>
-    </w:p>
-    <w:p>
-      <w:pPr>
-        <w:pStyle w:val="NumeracinBibliografa"/>
-        <w:numPr>
-          <w:ilvl w:val="0"/>
-          <w:numId w:val="0"/>
-        </w:numPr>
-        <w:ind w:left="1418"/>
-        <w:rPr>
-          <w:sz w:val="18"/>
-          <w:szCs w:val="18"/>
-        </w:rPr>
-      </w:pPr>
-    </w:p>
-    <w:p>
-      <w:pPr>
-        <w:pStyle w:val="NumeracinBibliografa"/>
-        <w:rPr>
-          <w:sz w:val="18"/>
-          <w:szCs w:val="18"/>
-        </w:rPr>
-      </w:pPr>
-      <w:r>
-        <w:rPr>
-          <w:sz w:val="18"/>
-          <w:szCs w:val="18"/>
-          <w:lang w:val="en-US"/>
-        </w:rPr>
-        <w:t xml:space="preserve">  ISAACS, Martin. </w:t>
-      </w:r>
-      <w:r>
-        <w:rPr>
-          <w:i/>
-          <w:sz w:val="18"/>
-          <w:szCs w:val="18"/>
-          <w:lang w:val="en-US"/>
-        </w:rPr>
-        <w:t>Algebra: a graduate course</w:t>
-      </w:r>
-      <w:r>
-        <w:rPr>
-          <w:sz w:val="18"/>
-          <w:szCs w:val="18"/>
-          <w:lang w:val="en-US"/>
-        </w:rPr>
-        <w:t xml:space="preserve">. </w:t>
-      </w:r>
-      <w:r>
-        <w:rPr>
-          <w:sz w:val="18"/>
-          <w:szCs w:val="18"/>
-        </w:rPr>
-        <w:t>Estados Unidos: Editorial Pacific Grove, 1940.</w:t>
-      </w:r>
-    </w:p>
-    <w:p>
-      <w:pPr>
-        <w:pStyle w:val="NumeracinBibliografa"/>
-        <w:numPr>
-          <w:ilvl w:val="0"/>
-          <w:numId w:val="0"/>
-        </w:numPr>
-        <w:ind w:left="1418"/>
-        <w:rPr>
-          <w:sz w:val="18"/>
-          <w:szCs w:val="18"/>
-        </w:rPr>
-      </w:pPr>
-    </w:p>
-    <w:p>
-      <w:pPr>
-        <w:pStyle w:val="NumeracinBibliografa"/>
-        <w:rPr>
-          <w:sz w:val="18"/>
-          <w:szCs w:val="18"/>
-        </w:rPr>
-      </w:pPr>
-      <w:r>
-        <w:rPr>
-          <w:sz w:val="18"/>
-          <w:szCs w:val="18"/>
-        </w:rPr>
-        <w:t xml:space="preserve">LANG, Serge. </w:t>
-      </w:r>
-      <w:r>
-        <w:rPr>
-          <w:i/>
-          <w:sz w:val="18"/>
-          <w:szCs w:val="18"/>
-        </w:rPr>
-        <w:t>Linear algebra</w:t>
-      </w:r>
-      <w:r>
-        <w:rPr>
-          <w:sz w:val="18"/>
-          <w:szCs w:val="18"/>
-        </w:rPr>
-        <w:t>. 3ra ed. Nueva York: Springer-Verlag, 2004. 308 p.</w:t>
-      </w:r>
-    </w:p>
-    <w:p>
-      <w:pPr>
-        <w:pStyle w:val="NumeracinBibliografa"/>
-        <w:numPr>
-          <w:ilvl w:val="0"/>
-          <w:numId w:val="0"/>
-        </w:numPr>
-        <w:ind w:left="1418"/>
-        <w:rPr>
-          <w:sz w:val="18"/>
-          <w:szCs w:val="18"/>
-        </w:rPr>
-      </w:pPr>
-    </w:p>
-    <w:p>
-      <w:pPr>
-        <w:pStyle w:val="NumeracinBibliografa"/>
-        <w:rPr>
-          <w:sz w:val="18"/>
-          <w:szCs w:val="18"/>
-          <w:lang w:val="en-US"/>
-        </w:rPr>
-      </w:pPr>
-      <w:r>
-        <w:rPr>
-          <w:sz w:val="18"/>
-          <w:szCs w:val="18"/>
-          <w:lang w:val="en-US"/>
-        </w:rPr>
-        <w:t xml:space="preserve">POLCINO, César; SEHGAL, Sudarshan. </w:t>
-      </w:r>
-      <w:r>
-        <w:rPr>
-          <w:i/>
-          <w:sz w:val="18"/>
-          <w:szCs w:val="18"/>
-          <w:lang w:val="en-US"/>
-        </w:rPr>
-        <w:t>An introduction to group rings</w:t>
-      </w:r>
-      <w:r>
-        <w:rPr>
-          <w:sz w:val="18"/>
-          <w:szCs w:val="18"/>
-          <w:lang w:val="en-US"/>
-        </w:rPr>
-        <w:t>.  Dordrecht: Kluwer Academic Publishers, 2002. 371 p.</w:t>
-      </w:r>
-    </w:p>
-    <w:p>
-      <w:pPr>
-        <w:pStyle w:val="Sinespaciado"/>
-        <w:rPr>
-          <w:rFonts w:ascii="Arial" w:hAnsi="Arial" w:cs="Arial"/>
-          <w:b/>
-          <w:sz w:val="24"/>
-          <w:szCs w:val="24"/>
-          <w:lang w:val="en-US"/>
-        </w:rPr>
-      </w:pPr>
-      <w:r>
-        <w:rPr>
-          <w:lang w:val="en-US"/>
-        </w:rPr>
-        <w:tab/>
-      </w:r>
-    </w:p>
-    <w:p/>
-    <w:p/>
-    <w:p>
-      <w:pPr>
-        <w:pStyle w:val="Sinespaciado"/>
-        <w:rPr>
-          <w:rFonts w:ascii="Arial" w:hAnsi="Arial" w:cs="Arial"/>
-          <w:b/>
-          <w:sz w:val="24"/>
-          <w:szCs w:val="24"/>
-          <w:lang w:val="en-US"/>
-        </w:rPr>
-      </w:pPr>
-    </w:p>
-    <w:p>
-      <w:pPr>
-        <w:pStyle w:val="Sinespaciado"/>
-        <w:rPr>
-          <w:rFonts w:ascii="Arial" w:hAnsi="Arial" w:cs="Arial"/>
-          <w:b/>
-          <w:sz w:val="24"/>
-          <w:szCs w:val="24"/>
-          <w:lang w:val="en-US"/>
-        </w:rPr>
-      </w:pPr>
-    </w:p>
-    <w:p>
-      <w:pPr>
-        <w:pStyle w:val="Sinespaciado"/>
-        <w:rPr>
-          <w:rFonts w:ascii="Arial" w:hAnsi="Arial" w:cs="Arial"/>
-          <w:b/>
-          <w:sz w:val="24"/>
-          <w:szCs w:val="24"/>
-          <w:lang w:val="en-US"/>
-        </w:rPr>
-      </w:pPr>
-    </w:p>
-    <w:p>
-      <w:pPr>
-        <w:pStyle w:val="Sinespaciado"/>
-        <w:rPr>
-          <w:rFonts w:ascii="Arial" w:hAnsi="Arial" w:cs="Arial"/>
-          <w:b/>
-          <w:sz w:val="24"/>
-          <w:szCs w:val="24"/>
-          <w:lang w:val="en-US"/>
-        </w:rPr>
-      </w:pPr>
-    </w:p>
-    <w:p>
-      <w:pPr>
-        <w:pStyle w:val="Sinespaciado"/>
-        <w:rPr>
-          <w:rFonts w:ascii="Arial" w:hAnsi="Arial" w:cs="Arial"/>
-          <w:b/>
-          <w:sz w:val="24"/>
-          <w:szCs w:val="24"/>
-          <w:lang w:val="en-US"/>
-        </w:rPr>
-      </w:pPr>
-    </w:p>
-    <w:p>
-      <w:pPr>
-        <w:pStyle w:val="Sinespaciado"/>
-        <w:rPr>
-          <w:rFonts w:ascii="Arial" w:hAnsi="Arial" w:cs="Arial"/>
-          <w:b/>
-          <w:sz w:val="24"/>
-          <w:szCs w:val="24"/>
-          <w:lang w:val="en-US"/>
-        </w:rPr>
-      </w:pPr>
-    </w:p>
-    <w:p>
-      <w:pPr>
-        <w:pStyle w:val="Sinespaciado"/>
-        <w:rPr>
-          <w:rFonts w:ascii="Arial" w:hAnsi="Arial" w:cs="Arial"/>
-          <w:b/>
-          <w:sz w:val="24"/>
-          <w:szCs w:val="24"/>
-          <w:lang w:val="en-US"/>
-        </w:rPr>
-      </w:pPr>
-    </w:p>
-    <w:p>
-      <w:pPr>
-        <w:pStyle w:val="Sinespaciado"/>
-        <w:rPr>
-          <w:rFonts w:ascii="Arial" w:hAnsi="Arial" w:cs="Arial"/>
-          <w:b/>
-          <w:sz w:val="24"/>
-          <w:szCs w:val="24"/>
-          <w:lang w:val="en-US"/>
-        </w:rPr>
-      </w:pPr>
-    </w:p>
-    <w:p>
-      <w:pPr>
-        <w:pStyle w:val="Sinespaciado"/>
-        <w:rPr>
-          <w:rFonts w:ascii="Arial" w:hAnsi="Arial" w:cs="Arial"/>
-          <w:b/>
-          <w:sz w:val="24"/>
-          <w:szCs w:val="24"/>
-          <w:lang w:val="en-US"/>
-        </w:rPr>
-      </w:pPr>
-    </w:p>
-    <w:p>
-      <w:pPr>
-        <w:pStyle w:val="Sinespaciado"/>
-        <w:rPr>
-          <w:rFonts w:ascii="Arial" w:hAnsi="Arial" w:cs="Arial"/>
-          <w:b/>
-          <w:sz w:val="24"/>
-          <w:szCs w:val="24"/>
-          <w:lang w:val="en-US"/>
-        </w:rPr>
-      </w:pPr>
-    </w:p>
-    <w:p>
-      <w:pPr>
-        <w:pStyle w:val="Sinespaciado"/>
-        <w:rPr>
-          <w:rFonts w:ascii="Arial" w:hAnsi="Arial" w:cs="Arial"/>
-          <w:b/>
-          <w:sz w:val="24"/>
-          <w:szCs w:val="24"/>
-          <w:lang w:val="en-US"/>
-        </w:rPr>
-      </w:pPr>
-    </w:p>
-    <w:p>
-      <w:pPr>
-        <w:pStyle w:val="Sinespaciado"/>
-        <w:rPr>
-          <w:rFonts w:ascii="Arial" w:hAnsi="Arial" w:cs="Arial"/>
-          <w:b/>
-          <w:sz w:val="24"/>
-          <w:szCs w:val="24"/>
-          <w:lang w:val="en-US"/>
-        </w:rPr>
-      </w:pPr>
-    </w:p>
-    <w:p>
-      <w:pPr>
-        <w:pStyle w:val="Sinespaciado"/>
-        <w:rPr>
-          <w:rFonts w:ascii="Arial" w:hAnsi="Arial" w:cs="Arial"/>
-          <w:sz w:val="24"/>
-          <w:szCs w:val="24"/>
-          <w:lang w:val="en-US"/>
-        </w:rPr>
-      </w:pPr>
-      <w:bookmarkStart w:id="0" w:name="_GoBack"/>
-      <w:bookmarkEnd w:id="0"/>
-      <w:r>
-        <w:rPr>
-          <w:rFonts w:ascii="Arial" w:hAnsi="Arial" w:cs="Arial"/>
-          <w:b/>
-          <w:sz w:val="24"/>
-          <w:szCs w:val="24"/>
-          <w:lang w:val="en-US"/>
-        </w:rPr>
-        <w:lastRenderedPageBreak/>
-        <w:t>ACKNOWLEDGEMENTS</w:t>
-      </w:r>
-    </w:p>
-    <w:p/>
-    <w:p>
-      <w:pPr>
-        <w:ind w:firstLine="567"/>
-      </w:pPr>
-      <w:r>
-        <w:t xml:space="preserve">To </w:t>
-      </w:r>
-      <w:r>
-        <w:t xml:space="preserve">God and </w:t>
-      </w:r>
-      <w:r>
-        <w:t>my family</w:t>
-      </w:r>
-      <w:r>
-        <w:t>.</w:t>
-      </w:r>
-    </w:p>
-    <w:p/>
-    <w:p>
-      <w:pPr>
-        <w:pStyle w:val="Sinespaciado"/>
-        <w:rPr>
-          <w:rFonts w:ascii="Arial" w:hAnsi="Arial" w:cs="Arial"/>
-          <w:b/>
-          <w:sz w:val="24"/>
-          <w:szCs w:val="24"/>
-          <w:lang w:val="en-US"/>
-        </w:rPr>
-      </w:pPr>
-      <w:r>
-        <w:rPr>
-          <w:rFonts w:ascii="Arial" w:hAnsi="Arial" w:cs="Arial"/>
-          <w:b/>
-          <w:sz w:val="24"/>
-          <w:szCs w:val="24"/>
-          <w:lang w:val="en-US"/>
-        </w:rPr>
-        <w:t>AUTHOR</w:t>
-      </w:r>
-    </w:p>
-    <w:p>
-      <w:pPr>
-        <w:pStyle w:val="Sinespaciado"/>
-        <w:rPr>
-          <w:rFonts w:ascii="Arial" w:hAnsi="Arial" w:cs="Arial"/>
-          <w:sz w:val="24"/>
-          <w:szCs w:val="24"/>
-          <w:lang w:val="en-US"/>
-        </w:rPr>
-      </w:pPr>
-    </w:p>
-    <w:p>
-      <w:pPr>
-        <w:jc w:val="center"/>
-      </w:pPr>
-    </w:p>
-    <w:p>
-      <w:pPr>
-        <w:pStyle w:val="Sinespaciado"/>
-        <w:jc w:val="center"/>
-        <w:rPr>
-          <w:rFonts w:ascii="Arial" w:hAnsi="Arial" w:cs="Arial"/>
-          <w:i/>
-          <w:sz w:val="24"/>
-          <w:szCs w:val="24"/>
-          <w:lang w:val="en-US"/>
-        </w:rPr>
-      </w:pPr>
-    </w:p>
-    <w:p>
-      <w:pPr>
-        <w:pStyle w:val="Sinespaciado"/>
-        <w:jc w:val="center"/>
-        <w:rPr>
-          <w:rFonts w:ascii="Arial" w:hAnsi="Arial" w:cs="Arial"/>
-          <w:i/>
-          <w:sz w:val="24"/>
-          <w:szCs w:val="24"/>
-          <w:lang w:val="en-US"/>
-        </w:rPr>
-      </w:pPr>
-      <w:r>
-        <w:rPr>
-          <w:rFonts w:ascii="Arial" w:hAnsi="Arial" w:cs="Arial"/>
-          <w:b/>
-          <w:noProof/>
-          <w:sz w:val="24"/>
-          <w:szCs w:val="24"/>
-          <w:lang w:val="en-US"/>
-        </w:rPr>
-        <w:drawing>
-          <wp:inline distT="0" distB="0" distL="0" distR="0" wp14:anchorId="1EFC3B33" wp14:editId="4D77CF8B">
-            <wp:extent cx="1480784" cy="1462298"/>
-            <wp:effectExtent l="0" t="0" r="5715" b="5080"/>
-            <wp:docPr id="3" name="0 Imagen"/>
-            <wp:cNvGraphicFramePr>
-              <a:graphicFrameLocks xmlns:a="http://schemas.openxmlformats.org/drawingml/2006/main" noChangeAspect="1"/>
-            </wp:cNvGraphicFramePr>
-            <a:graphic xmlns:a="http://schemas.openxmlformats.org/drawingml/2006/main">
-              <a:graphicData uri="http://schemas.openxmlformats.org/drawingml/2006/picture">
-                <pic:pic xmlns:pic="http://schemas.openxmlformats.org/drawingml/2006/picture">
-                  <pic:nvPicPr>
-                    <pic:cNvPr id="0" name="fotoVisa001.jpg"/>
-                    <pic:cNvPicPr/>
-                  </pic:nvPicPr>
-                  <pic:blipFill>
-                    <a:blip r:embed="rId7" cstate="print">
-                      <a:extLst>
-                        <a:ext uri="{28A0092B-C50C-407E-A947-70E740481C1C}">
-                          <a14:useLocalDpi xmlns:a14="http://schemas.microsoft.com/office/drawing/2010/main" val="0"/>
-                        </a:ext>
-                      </a:extLst>
-                    </a:blip>
-                    <a:stretch>
-                      <a:fillRect/>
-                    </a:stretch>
-                  </pic:blipFill>
-                  <pic:spPr>
-                    <a:xfrm>
-                      <a:off x="0" y="0"/>
-                      <a:ext cx="1486475" cy="1467918"/>
-                    </a:xfrm>
-                    <a:prstGeom prst="rect">
-                      <a:avLst/>
-                    </a:prstGeom>
-                  </pic:spPr>
-                </pic:pic>
-              </a:graphicData>
-            </a:graphic>
-          </wp:inline>
-        </w:drawing>
-      </w:r>
-    </w:p>
-    <w:p>
-      <w:pPr>
-        <w:pStyle w:val="Sinespaciado"/>
-        <w:jc w:val="center"/>
-        <w:rPr>
-          <w:rFonts w:ascii="Arial" w:hAnsi="Arial" w:cs="Arial"/>
-          <w:i/>
-          <w:sz w:val="24"/>
-          <w:szCs w:val="24"/>
-          <w:lang w:val="en-US"/>
-        </w:rPr>
-      </w:pPr>
-    </w:p>
-    <w:p>
-      <w:pPr>
-        <w:pStyle w:val="Sinespaciado"/>
-        <w:jc w:val="center"/>
-        <w:rPr>
-          <w:rFonts w:ascii="Arial" w:hAnsi="Arial" w:cs="Arial"/>
-          <w:i/>
-          <w:sz w:val="24"/>
-          <w:szCs w:val="24"/>
-          <w:lang w:val="en-US"/>
-        </w:rPr>
-      </w:pPr>
-    </w:p>
-    <w:p>
-      <w:pPr>
-        <w:pStyle w:val="Sinespaciado"/>
-        <w:jc w:val="center"/>
-        <w:rPr>
-          <w:rFonts w:ascii="Arial" w:hAnsi="Arial" w:cs="Arial"/>
-          <w:i/>
-          <w:sz w:val="24"/>
-          <w:szCs w:val="24"/>
-          <w:lang w:val="en-US"/>
-        </w:rPr>
-      </w:pPr>
-      <w:r>
-        <w:rPr>
-          <w:rFonts w:ascii="Arial" w:hAnsi="Arial" w:cs="Arial"/>
-          <w:i/>
-          <w:sz w:val="24"/>
-          <w:szCs w:val="24"/>
-          <w:lang w:val="en-US"/>
-        </w:rPr>
-        <w:t>Hugo Allan García Monterrosa</w:t>
-      </w:r>
-    </w:p>
-    <w:p>
-      <w:pPr>
-        <w:pStyle w:val="Sinespaciado"/>
-        <w:jc w:val="center"/>
-        <w:rPr>
-          <w:rFonts w:ascii="Arial" w:hAnsi="Arial" w:cs="Arial"/>
-          <w:i/>
-          <w:sz w:val="24"/>
-          <w:szCs w:val="24"/>
-          <w:lang w:val="en-US"/>
-        </w:rPr>
-      </w:pPr>
-      <w:r>
-        <w:rPr>
-          <w:rFonts w:ascii="Arial" w:hAnsi="Arial" w:cs="Arial"/>
-          <w:i/>
-          <w:sz w:val="24"/>
-          <w:szCs w:val="24"/>
-          <w:lang w:val="en-US"/>
-        </w:rPr>
-        <w:t>Degree in applied mathematics</w:t>
-      </w:r>
-    </w:p>
-    <w:p>
-      <w:pPr>
-        <w:pStyle w:val="Sinespaciado"/>
-        <w:jc w:val="center"/>
-        <w:rPr>
-          <w:rFonts w:ascii="Arial" w:hAnsi="Arial" w:cs="Arial"/>
-          <w:i/>
-          <w:sz w:val="24"/>
-          <w:szCs w:val="24"/>
-          <w:lang w:val="es-ES"/>
-        </w:rPr>
-      </w:pPr>
-      <w:r>
-        <w:rPr>
-          <w:rFonts w:ascii="Arial" w:hAnsi="Arial" w:cs="Arial"/>
-          <w:i/>
-          <w:sz w:val="24"/>
-          <w:szCs w:val="24"/>
-          <w:lang w:val="es-ES"/>
-        </w:rPr>
-        <w:t>Engineering School</w:t>
-      </w:r>
-    </w:p>
-    <w:p>
-      <w:pPr>
-        <w:jc w:val="center"/>
-        <w:rPr>
-          <w:rFonts w:cs="Arial"/>
-          <w:i/>
-          <w:sz w:val="23"/>
-          <w:szCs w:val="23"/>
-          <w:lang w:val="es-GT"/>
-        </w:rPr>
-      </w:pPr>
-      <w:r>
-        <w:rPr>
-          <w:rFonts w:cs="Arial"/>
-          <w:i/>
-          <w:sz w:val="23"/>
-          <w:szCs w:val="23"/>
-          <w:lang w:val="es-GT"/>
-        </w:rPr>
-        <w:t>Universidad de San Carlos de Guatemala</w:t>
-      </w:r>
-    </w:p>
-    <w:p>
-      <w:pPr>
-        <w:spacing w:after="200" w:line="276" w:lineRule="auto"/>
-        <w:jc w:val="left"/>
-        <w:rPr>
           <w:rFonts w:cs="Arial"/>
           <w:sz w:val="23"/>
           <w:szCs w:val="23"/>
-          <w:lang w:val="es-GT"/>
-        </w:rPr>
-      </w:pPr>
-    </w:p>
-    <w:p>
-      <w:pPr>
-        <w:rPr>
-          <w:rFonts w:cs="Arial"/>
-          <w:sz w:val="23"/>
-          <w:szCs w:val="23"/>
-          <w:lang w:val="es-GT"/>
-        </w:rPr>
-      </w:pPr>
+        </w:rPr>
+      </w:pPr>
+      <w:bookmarkStart w:id="0" w:name="_GoBack"/>
+      <w:bookmarkEnd w:id="0"/>
     </w:p>
     <w:sectPr>
       <w:type w:val="continuous"/>
       <w:pgSz w:w="12240" w:h="15840"/>
       <w:pgMar w:top="1701" w:right="1134" w:bottom="1134" w:left="1701" w:header="709" w:footer="709" w:gutter="0"/>
-      <w:cols w:num="2" w:space="720"/>
+      <w:cols w:space="708"/>
       <w:docGrid w:linePitch="360"/>
     </w:sectPr>
   </w:body>
@@ -7574,8 +5513,8 @@
   <w:abstractNum w:abstractNumId="26">
     <w:nsid w:val="6FE4568E"/>
     <w:multiLevelType w:val="hybridMultilevel"/>
-    <w:tmpl w:val="766A4410"/>
-    <w:lvl w:ilvl="0" w:tplc="AB08E1CC">
+    <w:tmpl w:val="9D2AFBAC"/>
+    <w:lvl w:ilvl="0" w:tplc="100A000F">
       <w:start w:val="1"/>
       <w:numFmt w:val="decimal"/>
       <w:lvlText w:val="%1."/>
@@ -7583,9 +5522,6 @@
       <w:pPr>
         <w:ind w:left="720" w:hanging="360"/>
       </w:pPr>
-      <w:rPr>
-        <w:rFonts w:ascii="Arial" w:eastAsia="Times New Roman" w:hAnsi="Arial" w:cs="Times New Roman"/>
-      </w:rPr>
     </w:lvl>
     <w:lvl w:ilvl="1" w:tplc="100A0019" w:tentative="1">
       <w:start w:val="1"/>
@@ -8052,12 +5988,6 @@
   </w:num>
   <w:num w:numId="33">
     <w:abstractNumId w:val="6"/>
-  </w:num>
-  <w:num w:numId="34">
-    <w:abstractNumId w:val="8"/>
-    <w:lvlOverride w:ilvl="0">
-      <w:startOverride w:val="1"/>
-    </w:lvlOverride>
   </w:num>
 </w:numbering>
 </file>
@@ -9430,7 +7360,7 @@
 </file>
 
 <file path=customXml/itemProps1.xml><?xml version="1.0" encoding="utf-8"?>
-<ds:datastoreItem xmlns:ds="http://schemas.openxmlformats.org/officeDocument/2006/customXml" ds:itemID="{2D5CF863-AFB1-433E-97F2-22326F3BDEA3}">
+<ds:datastoreItem xmlns:ds="http://schemas.openxmlformats.org/officeDocument/2006/customXml" ds:itemID="{4C47B1FF-5167-4FEF-9545-4F7A6C11C337}">
   <ds:schemaRefs>
     <ds:schemaRef ds:uri="http://schemas.openxmlformats.org/officeDocument/2006/bibliography"/>
   </ds:schemaRefs>

</xml_diff>